<commit_message>
Updated text to change static to 3D image
</commit_message>
<xml_diff>
--- a/Chrysalis documentation.docx
+++ b/Chrysalis documentation.docx
@@ -1,10 +1,10 @@
 
 <file path=word/document.xml><?xml version="1.0" encoding="utf-8"?>
-<w:document xmlns:wpc="http://schemas.microsoft.com/office/word/2010/wordprocessingCanvas" xmlns:mo="http://schemas.microsoft.com/office/mac/office/2008/main" xmlns:mc="http://schemas.openxmlformats.org/markup-compatibility/2006" xmlns:mv="urn:schemas-microsoft-com:mac:vml" xmlns:o="urn:schemas-microsoft-com:office:office" xmlns:r="http://schemas.openxmlformats.org/officeDocument/2006/relationships" xmlns:m="http://schemas.openxmlformats.org/officeDocument/2006/math" xmlns:v="urn:schemas-microsoft-com:vml" xmlns:wp14="http://schemas.microsoft.com/office/word/2010/wordprocessingDrawing" xmlns:wp="http://schemas.openxmlformats.org/drawingml/2006/wordprocessingDrawing" xmlns:w10="urn:schemas-microsoft-com:office:word" xmlns:w="http://schemas.openxmlformats.org/wordprocessingml/2006/main" xmlns:w14="http://schemas.microsoft.com/office/word/2010/wordml" xmlns:wpg="http://schemas.microsoft.com/office/word/2010/wordprocessingGroup" xmlns:wpi="http://schemas.microsoft.com/office/word/2010/wordprocessingInk" xmlns:wne="http://schemas.microsoft.com/office/word/2006/wordml" xmlns:wps="http://schemas.microsoft.com/office/word/2010/wordprocessingShape" mc:Ignorable="w14 wp14">
+<w:document xmlns:wpc="http://schemas.microsoft.com/office/word/2010/wordprocessingCanvas" xmlns:cx="http://schemas.microsoft.com/office/drawing/2014/chartex" xmlns:cx1="http://schemas.microsoft.com/office/drawing/2015/9/8/chartex" xmlns:cx2="http://schemas.microsoft.com/office/drawing/2015/10/21/chartex" xmlns:cx3="http://schemas.microsoft.com/office/drawing/2016/5/9/chartex" xmlns:cx4="http://schemas.microsoft.com/office/drawing/2016/5/10/chartex" xmlns:cx5="http://schemas.microsoft.com/office/drawing/2016/5/11/chartex" xmlns:cx6="http://schemas.microsoft.com/office/drawing/2016/5/12/chartex" xmlns:cx7="http://schemas.microsoft.com/office/drawing/2016/5/13/chartex" xmlns:cx8="http://schemas.microsoft.com/office/drawing/2016/5/14/chartex" xmlns:mc="http://schemas.openxmlformats.org/markup-compatibility/2006" xmlns:aink="http://schemas.microsoft.com/office/drawing/2016/ink" xmlns:am3d="http://schemas.microsoft.com/office/drawing/2017/model3d" xmlns:o="urn:schemas-microsoft-com:office:office" xmlns:r="http://schemas.openxmlformats.org/officeDocument/2006/relationships" xmlns:m="http://schemas.openxmlformats.org/officeDocument/2006/math" xmlns:v="urn:schemas-microsoft-com:vml" xmlns:wp14="http://schemas.microsoft.com/office/word/2010/wordprocessingDrawing" xmlns:wp="http://schemas.openxmlformats.org/drawingml/2006/wordprocessingDrawing" xmlns:w10="urn:schemas-microsoft-com:office:word" xmlns:w="http://schemas.openxmlformats.org/wordprocessingml/2006/main" xmlns:w14="http://schemas.microsoft.com/office/word/2010/wordml" xmlns:w15="http://schemas.microsoft.com/office/word/2012/wordml" xmlns:w16cid="http://schemas.microsoft.com/office/word/2016/wordml/cid" xmlns:w16se="http://schemas.microsoft.com/office/word/2015/wordml/symex" xmlns:wpg="http://schemas.microsoft.com/office/word/2010/wordprocessingGroup" xmlns:wpi="http://schemas.microsoft.com/office/word/2010/wordprocessingInk" xmlns:wne="http://schemas.microsoft.com/office/word/2006/wordml" xmlns:wps="http://schemas.microsoft.com/office/word/2010/wordprocessingShape" mc:Ignorable="w14 w15 w16se w16cid wp14">
   <w:body>
     <w:p>
       <w:pPr>
-        <w:pStyle w:val="normal0"/>
+        <w:pStyle w:val="Normal1"/>
         <w:rPr>
           <w:b/>
           <w:sz w:val="28"/>
@@ -22,7 +22,7 @@
     </w:p>
     <w:p>
       <w:pPr>
-        <w:pStyle w:val="normal0"/>
+        <w:pStyle w:val="Normal1"/>
         <w:rPr>
           <w:b/>
           <w:sz w:val="28"/>
@@ -40,7 +40,7 @@
     </w:p>
     <w:p>
       <w:pPr>
-        <w:pStyle w:val="normal0"/>
+        <w:pStyle w:val="Normal1"/>
       </w:pPr>
       <w:r>
         <w:t xml:space="preserve">This software is for analyzing multispectral 3D images like those acquired on confocal or </w:t>
@@ -56,7 +56,7 @@
     </w:p>
     <w:p>
       <w:pPr>
-        <w:pStyle w:val="normal0"/>
+        <w:pStyle w:val="Normal1"/>
       </w:pPr>
       <w:r>
         <w:t xml:space="preserve"> </w:t>
@@ -64,7 +64,7 @@
     </w:p>
     <w:p>
       <w:pPr>
-        <w:pStyle w:val="normal0"/>
+        <w:pStyle w:val="Normal1"/>
       </w:pPr>
       <w:r>
         <w:t xml:space="preserve">This software can be run without owning a copy of </w:t>
@@ -80,7 +80,7 @@
     </w:p>
     <w:p>
       <w:pPr>
-        <w:pStyle w:val="normal0"/>
+        <w:pStyle w:val="Normal1"/>
       </w:pPr>
       <w:r>
         <w:t xml:space="preserve"> </w:t>
@@ -88,7 +88,7 @@
     </w:p>
     <w:p>
       <w:pPr>
-        <w:pStyle w:val="normal0"/>
+        <w:pStyle w:val="Normal1"/>
       </w:pPr>
       <w:r>
         <w:t xml:space="preserve">For running Chrysalis through </w:t>
@@ -112,7 +112,7 @@
     </w:p>
     <w:p>
       <w:pPr>
-        <w:pStyle w:val="normal0"/>
+        <w:pStyle w:val="Normal1"/>
       </w:pPr>
       <w:r>
         <w:t xml:space="preserve"> </w:t>
@@ -120,7 +120,7 @@
     </w:p>
     <w:p>
       <w:pPr>
-        <w:pStyle w:val="normal0"/>
+        <w:pStyle w:val="Normal1"/>
       </w:pPr>
       <w:r>
         <w:t xml:space="preserve">Installing </w:t>
@@ -136,7 +136,7 @@
     </w:p>
     <w:p>
       <w:pPr>
-        <w:pStyle w:val="normal0"/>
+        <w:pStyle w:val="Normal1"/>
         <w:rPr>
           <w:color w:val="1155CC"/>
           <w:u w:val="single"/>
@@ -161,7 +161,7 @@
     </w:p>
     <w:p>
       <w:pPr>
-        <w:pStyle w:val="normal0"/>
+        <w:pStyle w:val="Normal1"/>
       </w:pPr>
       <w:r>
         <w:fldChar w:fldCharType="end"/>
@@ -228,7 +228,7 @@
     </w:p>
     <w:p>
       <w:pPr>
-        <w:pStyle w:val="normal0"/>
+        <w:pStyle w:val="Normal1"/>
       </w:pPr>
       <w:r>
         <w:t xml:space="preserve"> </w:t>
@@ -236,7 +236,7 @@
     </w:p>
     <w:p>
       <w:pPr>
-        <w:pStyle w:val="normal0"/>
+        <w:pStyle w:val="Normal1"/>
         <w:rPr>
           <w:b/>
         </w:rPr>
@@ -250,7 +250,7 @@
     </w:p>
     <w:p>
       <w:pPr>
-        <w:pStyle w:val="normal0"/>
+        <w:pStyle w:val="Normal1"/>
       </w:pPr>
       <w:r>
         <w:t xml:space="preserve"> </w:t>
@@ -258,31 +258,28 @@
     </w:p>
     <w:p>
       <w:pPr>
-        <w:pStyle w:val="normal0"/>
-      </w:pPr>
-      <w:r>
-        <w:t>This software has only been tested on images saved in Leica’s .</w:t>
+        <w:pStyle w:val="Normal1"/>
+      </w:pPr>
+      <w:r>
+        <w:t xml:space="preserve">This software has only been tested on images saved in </w:t>
+      </w:r>
+      <w:proofErr w:type="gramStart"/>
+      <w:r>
+        <w:t>Leica’s .</w:t>
       </w:r>
       <w:proofErr w:type="spellStart"/>
       <w:r>
         <w:t>lif</w:t>
       </w:r>
       <w:proofErr w:type="spellEnd"/>
-      <w:r>
-        <w:t xml:space="preserve"> format, however it supports a wide range of other formats </w:t>
-      </w:r>
-      <w:proofErr w:type="gramStart"/>
-      <w:r>
-        <w:t>like .tiff</w:t>
-      </w:r>
       <w:proofErr w:type="gramEnd"/>
       <w:r>
-        <w:t xml:space="preserve"> and Nikon’s .ND2 format. A complete list of supported formats is here (https://docs.openmicroscopy.org/bio-formats/5.5.3/supported-formats.html).</w:t>
-      </w:r>
-    </w:p>
-    <w:p>
-      <w:pPr>
-        <w:pStyle w:val="normal0"/>
+        <w:t xml:space="preserve"> format, however it supports a wide range of other formats like .tiff and Nikon’s .ND2 format. A complete list of supported formats is here (https://docs.openmicroscopy.org/bio-formats/5.5.3/supported-formats.html).</w:t>
+      </w:r>
+    </w:p>
+    <w:p>
+      <w:pPr>
+        <w:pStyle w:val="Normal1"/>
       </w:pPr>
       <w:r>
         <w:t xml:space="preserve"> </w:t>
@@ -290,7 +287,7 @@
     </w:p>
     <w:p>
       <w:pPr>
-        <w:pStyle w:val="normal0"/>
+        <w:pStyle w:val="Normal1"/>
       </w:pPr>
       <w:r>
         <w:t>1.</w:t>
@@ -317,7 +314,7 @@
     </w:p>
     <w:p>
       <w:pPr>
-        <w:pStyle w:val="normal0"/>
+        <w:pStyle w:val="Normal1"/>
       </w:pPr>
       <w:r>
         <w:t>2.</w:t>
@@ -347,20 +344,12 @@
       </w:r>
       <w:proofErr w:type="spellEnd"/>
       <w:r>
-        <w:t xml:space="preserve"> script and </w:t>
-      </w:r>
-      <w:proofErr w:type="spellStart"/>
-      <w:r>
-        <w:t>ImageJ</w:t>
-      </w:r>
-      <w:proofErr w:type="spellEnd"/>
-      <w:r>
-        <w:t xml:space="preserve"> to generate a compensation matrix.</w:t>
-      </w:r>
-    </w:p>
-    <w:p>
-      <w:pPr>
-        <w:pStyle w:val="normal0"/>
+        <w:t xml:space="preserve"> script and ImageJ to generate a compensation matrix.</w:t>
+      </w:r>
+    </w:p>
+    <w:p>
+      <w:pPr>
+        <w:pStyle w:val="Normal1"/>
       </w:pPr>
       <w:r>
         <w:t>3.</w:t>
@@ -395,7 +384,7 @@
     </w:p>
     <w:p>
       <w:pPr>
-        <w:pStyle w:val="normal0"/>
+        <w:pStyle w:val="Normal1"/>
       </w:pPr>
       <w:r>
         <w:t>4.</w:t>
@@ -433,20 +422,14 @@
       </w:r>
       <w:proofErr w:type="spellEnd"/>
       <w:r>
-        <w:t xml:space="preserve">, click the editor tab and then click the run </w:t>
-      </w:r>
-      <w:proofErr w:type="gramStart"/>
-      <w:r>
-        <w:t>button which</w:t>
-      </w:r>
-      <w:proofErr w:type="gramEnd"/>
-      <w:r>
-        <w:t xml:space="preserve"> will make the Chrysalis window appear.</w:t>
-      </w:r>
-    </w:p>
-    <w:p>
-      <w:pPr>
-        <w:pStyle w:val="normal0"/>
+        <w:t>, click the editor tab and then click the run button which will make the Chrysalis window appear.</w:t>
+      </w:r>
+      <w:bookmarkStart w:id="0" w:name="_GoBack"/>
+      <w:bookmarkEnd w:id="0"/>
+    </w:p>
+    <w:p>
+      <w:pPr>
+        <w:pStyle w:val="Normal1"/>
       </w:pPr>
       <w:r>
         <w:t>5.</w:t>
@@ -484,28 +467,25 @@
       </w:r>
       <w:proofErr w:type="spellEnd"/>
       <w:r>
-        <w:t xml:space="preserve"> file that contains the compensation matrix for the images that will be analyzed. If the image files to be analyzed are in a format other than .</w:t>
+        <w:t xml:space="preserve"> file that contains the compensation matrix for the images that will be analyzed. If the image files to be analyzed are in a format other </w:t>
+      </w:r>
+      <w:proofErr w:type="gramStart"/>
+      <w:r>
+        <w:t>than .</w:t>
       </w:r>
       <w:proofErr w:type="spellStart"/>
       <w:r>
         <w:t>lif</w:t>
       </w:r>
       <w:proofErr w:type="spellEnd"/>
-      <w:r>
-        <w:t xml:space="preserve"> then change the text in the “file extension” textbox to image’s file format (e.g</w:t>
-      </w:r>
-      <w:proofErr w:type="gramStart"/>
-      <w:r>
-        <w:t>. .tiff</w:t>
-      </w:r>
       <w:proofErr w:type="gramEnd"/>
       <w:r>
-        <w:t>).</w:t>
-      </w:r>
-    </w:p>
-    <w:p>
-      <w:pPr>
-        <w:pStyle w:val="normal0"/>
+        <w:t xml:space="preserve"> then change the text in the “file extension” textbox to image’s file format (e.g. .tiff).</w:t>
+      </w:r>
+    </w:p>
+    <w:p>
+      <w:pPr>
+        <w:pStyle w:val="Normal1"/>
       </w:pPr>
       <w:r>
         <w:t>6.</w:t>
@@ -527,12 +507,18 @@
         <w:tab/>
       </w:r>
       <w:r>
-        <w:t>Select the file type to be analyzed by selecting either movie or static image.</w:t>
-      </w:r>
-    </w:p>
-    <w:p>
-      <w:pPr>
-        <w:pStyle w:val="normal0"/>
+        <w:t xml:space="preserve">Select the file type to be analyzed by selecting either movie or </w:t>
+      </w:r>
+      <w:r>
+        <w:t>3D</w:t>
+      </w:r>
+      <w:r>
+        <w:t xml:space="preserve"> image.</w:t>
+      </w:r>
+    </w:p>
+    <w:p>
+      <w:pPr>
+        <w:pStyle w:val="Normal1"/>
       </w:pPr>
       <w:r>
         <w:t>7.</w:t>
@@ -567,27 +553,27 @@
     </w:p>
     <w:p>
       <w:pPr>
-        <w:pStyle w:val="normal0"/>
-      </w:pPr>
-    </w:p>
-    <w:p>
-      <w:pPr>
-        <w:pStyle w:val="normal0"/>
-      </w:pPr>
-    </w:p>
-    <w:p>
-      <w:pPr>
-        <w:pStyle w:val="normal0"/>
-      </w:pPr>
-    </w:p>
-    <w:p>
-      <w:pPr>
-        <w:pStyle w:val="normal0"/>
-      </w:pPr>
-    </w:p>
-    <w:p>
-      <w:pPr>
-        <w:pStyle w:val="normal0"/>
+        <w:pStyle w:val="Normal1"/>
+      </w:pPr>
+    </w:p>
+    <w:p>
+      <w:pPr>
+        <w:pStyle w:val="Normal1"/>
+      </w:pPr>
+    </w:p>
+    <w:p>
+      <w:pPr>
+        <w:pStyle w:val="Normal1"/>
+      </w:pPr>
+    </w:p>
+    <w:p>
+      <w:pPr>
+        <w:pStyle w:val="Normal1"/>
+      </w:pPr>
+    </w:p>
+    <w:p>
+      <w:pPr>
+        <w:pStyle w:val="Normal1"/>
         <w:rPr>
           <w:b/>
         </w:rPr>
@@ -602,7 +588,7 @@
     </w:p>
     <w:p>
       <w:pPr>
-        <w:pStyle w:val="normal0"/>
+        <w:pStyle w:val="Normal1"/>
         <w:rPr>
           <w:b/>
         </w:rPr>
@@ -625,7 +611,7 @@
                     <pic:cNvPicPr preferRelativeResize="0"/>
                   </pic:nvPicPr>
                   <pic:blipFill>
-                    <a:blip r:embed="rId6"/>
+                    <a:blip r:embed="rId5"/>
                     <a:srcRect t="17237" b="3896"/>
                     <a:stretch>
                       <a:fillRect/>
@@ -650,7 +636,7 @@
     </w:p>
     <w:p>
       <w:pPr>
-        <w:pStyle w:val="normal0"/>
+        <w:pStyle w:val="Normal1"/>
         <w:numPr>
           <w:ilvl w:val="0"/>
           <w:numId w:val="4"/>
@@ -663,7 +649,7 @@
     </w:p>
     <w:p>
       <w:pPr>
-        <w:pStyle w:val="normal0"/>
+        <w:pStyle w:val="Normal1"/>
         <w:numPr>
           <w:ilvl w:val="0"/>
           <w:numId w:val="4"/>
@@ -676,7 +662,7 @@
     </w:p>
     <w:p>
       <w:pPr>
-        <w:pStyle w:val="normal0"/>
+        <w:pStyle w:val="Normal1"/>
         <w:numPr>
           <w:ilvl w:val="0"/>
           <w:numId w:val="4"/>
@@ -713,7 +699,7 @@
     </w:p>
     <w:p>
       <w:pPr>
-        <w:pStyle w:val="normal0"/>
+        <w:pStyle w:val="Normal1"/>
         <w:numPr>
           <w:ilvl w:val="0"/>
           <w:numId w:val="4"/>
@@ -721,28 +707,25 @@
         <w:contextualSpacing/>
       </w:pPr>
       <w:r>
-        <w:t>This textbox states the file extension for the images that will be processed by Chrysalis. The default text is .</w:t>
+        <w:t xml:space="preserve">This textbox states the file extension for the images that will be processed by Chrysalis. The default text </w:t>
+      </w:r>
+      <w:proofErr w:type="gramStart"/>
+      <w:r>
+        <w:t>is .</w:t>
       </w:r>
       <w:proofErr w:type="spellStart"/>
       <w:r>
         <w:t>lif</w:t>
       </w:r>
       <w:proofErr w:type="spellEnd"/>
-      <w:r>
-        <w:t>, but this textbox must be edited if a different file format is being used (e.g. if the image files are .ND2 then type “</w:t>
-      </w:r>
-      <w:proofErr w:type="gramStart"/>
-      <w:r>
-        <w:t>.ND2</w:t>
-      </w:r>
       <w:proofErr w:type="gramEnd"/>
       <w:r>
-        <w:t>” in this textbox).</w:t>
-      </w:r>
-    </w:p>
-    <w:p>
-      <w:pPr>
-        <w:pStyle w:val="normal0"/>
+        <w:t>, but this textbox must be edited if a different file format is being used (e.g. if the image files are .ND2 then type “.ND2” in this textbox).</w:t>
+      </w:r>
+    </w:p>
+    <w:p>
+      <w:pPr>
+        <w:pStyle w:val="Normal1"/>
         <w:numPr>
           <w:ilvl w:val="0"/>
           <w:numId w:val="4"/>
@@ -755,7 +738,7 @@
     </w:p>
     <w:p>
       <w:pPr>
-        <w:pStyle w:val="normal0"/>
+        <w:pStyle w:val="Normal1"/>
         <w:numPr>
           <w:ilvl w:val="0"/>
           <w:numId w:val="4"/>
@@ -792,7 +775,7 @@
     </w:p>
     <w:p>
       <w:pPr>
-        <w:pStyle w:val="normal0"/>
+        <w:pStyle w:val="Normal1"/>
         <w:numPr>
           <w:ilvl w:val="0"/>
           <w:numId w:val="4"/>
@@ -800,20 +783,12 @@
         <w:contextualSpacing/>
       </w:pPr>
       <w:r>
-        <w:t xml:space="preserve">Select this feature to generate a new channel based on </w:t>
-      </w:r>
-      <w:proofErr w:type="gramStart"/>
-      <w:r>
-        <w:t>user defined</w:t>
-      </w:r>
-      <w:proofErr w:type="gramEnd"/>
-      <w:r>
-        <w:t xml:space="preserve"> parameters (refer to New Channel Generation in Chrysalis, pg. 22).</w:t>
-      </w:r>
-    </w:p>
-    <w:p>
-      <w:pPr>
-        <w:pStyle w:val="normal0"/>
+        <w:t>Select this feature to generate a new channel based on user defined parameters (refer to New Channel Generation in Chrysalis, pg. 22).</w:t>
+      </w:r>
+    </w:p>
+    <w:p>
+      <w:pPr>
+        <w:pStyle w:val="Normal1"/>
         <w:numPr>
           <w:ilvl w:val="0"/>
           <w:numId w:val="4"/>
@@ -834,7 +809,7 @@
     </w:p>
     <w:p>
       <w:pPr>
-        <w:pStyle w:val="normal0"/>
+        <w:pStyle w:val="Normal1"/>
         <w:numPr>
           <w:ilvl w:val="0"/>
           <w:numId w:val="4"/>
@@ -855,7 +830,7 @@
     </w:p>
     <w:p>
       <w:pPr>
-        <w:pStyle w:val="normal0"/>
+        <w:pStyle w:val="Normal1"/>
         <w:numPr>
           <w:ilvl w:val="0"/>
           <w:numId w:val="4"/>
@@ -868,7 +843,7 @@
     </w:p>
     <w:p>
       <w:pPr>
-        <w:pStyle w:val="normal0"/>
+        <w:pStyle w:val="Normal1"/>
         <w:rPr>
           <w:b/>
         </w:rPr>
@@ -883,7 +858,7 @@
     </w:p>
     <w:p>
       <w:pPr>
-        <w:pStyle w:val="normal0"/>
+        <w:pStyle w:val="Normal1"/>
       </w:pPr>
       <w:r>
         <w:rPr>
@@ -903,7 +878,7 @@
                     <pic:cNvPicPr preferRelativeResize="0"/>
                   </pic:nvPicPr>
                   <pic:blipFill>
-                    <a:blip r:embed="rId7"/>
+                    <a:blip r:embed="rId6"/>
                     <a:srcRect t="18202" b="6966"/>
                     <a:stretch>
                       <a:fillRect/>
@@ -928,7 +903,7 @@
     </w:p>
     <w:p>
       <w:pPr>
-        <w:pStyle w:val="normal0"/>
+        <w:pStyle w:val="Normal1"/>
         <w:numPr>
           <w:ilvl w:val="0"/>
           <w:numId w:val="3"/>
@@ -941,7 +916,7 @@
     </w:p>
     <w:p>
       <w:pPr>
-        <w:pStyle w:val="normal0"/>
+        <w:pStyle w:val="Normal1"/>
         <w:numPr>
           <w:ilvl w:val="0"/>
           <w:numId w:val="3"/>
@@ -954,7 +929,7 @@
     </w:p>
     <w:p>
       <w:pPr>
-        <w:pStyle w:val="normal0"/>
+        <w:pStyle w:val="Normal1"/>
         <w:numPr>
           <w:ilvl w:val="0"/>
           <w:numId w:val="3"/>
@@ -967,7 +942,7 @@
     </w:p>
     <w:p>
       <w:pPr>
-        <w:pStyle w:val="normal0"/>
+        <w:pStyle w:val="Normal1"/>
         <w:numPr>
           <w:ilvl w:val="0"/>
           <w:numId w:val="3"/>
@@ -980,7 +955,7 @@
     </w:p>
     <w:p>
       <w:pPr>
-        <w:pStyle w:val="normal0"/>
+        <w:pStyle w:val="Normal1"/>
         <w:numPr>
           <w:ilvl w:val="0"/>
           <w:numId w:val="3"/>
@@ -996,15 +971,7 @@
       </w:r>
       <w:proofErr w:type="spellEnd"/>
       <w:r>
-        <w:t xml:space="preserve"> will be included in the new channel. </w:t>
-      </w:r>
-      <w:proofErr w:type="gramStart"/>
-      <w:r>
-        <w:t>The threshold is automatically defined by Chrysalis</w:t>
-      </w:r>
-      <w:proofErr w:type="gramEnd"/>
-      <w:r>
-        <w:t xml:space="preserve">. Multiple options can be selected in the </w:t>
+        <w:t xml:space="preserve"> will be included in the new channel. The threshold is automatically defined by Chrysalis. Multiple options can be selected in the </w:t>
       </w:r>
       <w:proofErr w:type="spellStart"/>
       <w:r>
@@ -1017,7 +984,7 @@
     </w:p>
     <w:p>
       <w:pPr>
-        <w:pStyle w:val="normal0"/>
+        <w:pStyle w:val="Normal1"/>
         <w:numPr>
           <w:ilvl w:val="0"/>
           <w:numId w:val="3"/>
@@ -1033,15 +1000,7 @@
       </w:r>
       <w:proofErr w:type="spellEnd"/>
       <w:r>
-        <w:t xml:space="preserve"> will be included in the new channel. </w:t>
-      </w:r>
-      <w:proofErr w:type="gramStart"/>
-      <w:r>
-        <w:t>The threshold is automatically defined by Chrysalis</w:t>
-      </w:r>
-      <w:proofErr w:type="gramEnd"/>
-      <w:r>
-        <w:t xml:space="preserve">. Multiple options can be selected in the </w:t>
+        <w:t xml:space="preserve"> will be included in the new channel. The threshold is automatically defined by Chrysalis. Multiple options can be selected in the </w:t>
       </w:r>
       <w:proofErr w:type="spellStart"/>
       <w:r>
@@ -1054,42 +1013,42 @@
     </w:p>
     <w:p>
       <w:pPr>
-        <w:pStyle w:val="normal0"/>
-      </w:pPr>
-    </w:p>
-    <w:p>
-      <w:pPr>
-        <w:pStyle w:val="normal0"/>
-      </w:pPr>
-    </w:p>
-    <w:p>
-      <w:pPr>
-        <w:pStyle w:val="normal0"/>
-      </w:pPr>
-    </w:p>
-    <w:p>
-      <w:pPr>
-        <w:pStyle w:val="normal0"/>
-      </w:pPr>
-    </w:p>
-    <w:p>
-      <w:pPr>
-        <w:pStyle w:val="normal0"/>
-      </w:pPr>
-    </w:p>
-    <w:p>
-      <w:pPr>
-        <w:pStyle w:val="normal0"/>
-      </w:pPr>
-    </w:p>
-    <w:p>
-      <w:pPr>
-        <w:pStyle w:val="normal0"/>
-      </w:pPr>
-    </w:p>
-    <w:p>
-      <w:pPr>
-        <w:pStyle w:val="normal0"/>
+        <w:pStyle w:val="Normal1"/>
+      </w:pPr>
+    </w:p>
+    <w:p>
+      <w:pPr>
+        <w:pStyle w:val="Normal1"/>
+      </w:pPr>
+    </w:p>
+    <w:p>
+      <w:pPr>
+        <w:pStyle w:val="Normal1"/>
+      </w:pPr>
+    </w:p>
+    <w:p>
+      <w:pPr>
+        <w:pStyle w:val="Normal1"/>
+      </w:pPr>
+    </w:p>
+    <w:p>
+      <w:pPr>
+        <w:pStyle w:val="Normal1"/>
+      </w:pPr>
+    </w:p>
+    <w:p>
+      <w:pPr>
+        <w:pStyle w:val="Normal1"/>
+      </w:pPr>
+    </w:p>
+    <w:p>
+      <w:pPr>
+        <w:pStyle w:val="Normal1"/>
+      </w:pPr>
+    </w:p>
+    <w:p>
+      <w:pPr>
+        <w:pStyle w:val="Normal1"/>
         <w:rPr>
           <w:b/>
         </w:rPr>
@@ -1104,7 +1063,7 @@
     </w:p>
     <w:p>
       <w:pPr>
-        <w:pStyle w:val="normal0"/>
+        <w:pStyle w:val="Normal1"/>
       </w:pPr>
       <w:r>
         <w:rPr>
@@ -1124,7 +1083,7 @@
                     <pic:cNvPicPr preferRelativeResize="0"/>
                   </pic:nvPicPr>
                   <pic:blipFill>
-                    <a:blip r:embed="rId8"/>
+                    <a:blip r:embed="rId7"/>
                     <a:srcRect t="18426" b="7191"/>
                     <a:stretch>
                       <a:fillRect/>
@@ -1149,7 +1108,7 @@
     </w:p>
     <w:p>
       <w:pPr>
-        <w:pStyle w:val="normal0"/>
+        <w:pStyle w:val="Normal1"/>
         <w:numPr>
           <w:ilvl w:val="0"/>
           <w:numId w:val="5"/>
@@ -1157,20 +1116,12 @@
         <w:contextualSpacing/>
       </w:pPr>
       <w:r>
-        <w:t xml:space="preserve">Use this dropdown menu to select the number of channels present in the movies that will be processed by Chrysalis. This feature can only be used on movies that have 4 or </w:t>
-      </w:r>
-      <w:proofErr w:type="gramStart"/>
-      <w:r>
-        <w:t>less</w:t>
-      </w:r>
-      <w:proofErr w:type="gramEnd"/>
-      <w:r>
-        <w:t xml:space="preserve"> channels.</w:t>
-      </w:r>
-    </w:p>
-    <w:p>
-      <w:pPr>
-        <w:pStyle w:val="normal0"/>
+        <w:t>Use this dropdown menu to select the number of channels present in the movies that will be processed by Chrysalis. This feature can only be used on movies that have 4 or less channels.</w:t>
+      </w:r>
+    </w:p>
+    <w:p>
+      <w:pPr>
+        <w:pStyle w:val="Normal1"/>
         <w:numPr>
           <w:ilvl w:val="0"/>
           <w:numId w:val="5"/>
@@ -1183,7 +1134,7 @@
     </w:p>
     <w:p>
       <w:pPr>
-        <w:pStyle w:val="normal0"/>
+        <w:pStyle w:val="Normal1"/>
         <w:numPr>
           <w:ilvl w:val="0"/>
           <w:numId w:val="5"/>
@@ -1196,7 +1147,7 @@
     </w:p>
     <w:p>
       <w:pPr>
-        <w:pStyle w:val="normal0"/>
+        <w:pStyle w:val="Normal1"/>
         <w:numPr>
           <w:ilvl w:val="0"/>
           <w:numId w:val="5"/>
@@ -1209,7 +1160,7 @@
     </w:p>
     <w:p>
       <w:pPr>
-        <w:pStyle w:val="normal0"/>
+        <w:pStyle w:val="Normal1"/>
         <w:numPr>
           <w:ilvl w:val="0"/>
           <w:numId w:val="5"/>
@@ -1222,17 +1173,17 @@
     </w:p>
     <w:p>
       <w:pPr>
-        <w:pStyle w:val="normal0"/>
-      </w:pPr>
-    </w:p>
-    <w:p>
-      <w:pPr>
-        <w:pStyle w:val="normal0"/>
-      </w:pPr>
-    </w:p>
-    <w:p>
-      <w:pPr>
-        <w:pStyle w:val="normal0"/>
+        <w:pStyle w:val="Normal1"/>
+      </w:pPr>
+    </w:p>
+    <w:p>
+      <w:pPr>
+        <w:pStyle w:val="Normal1"/>
+      </w:pPr>
+    </w:p>
+    <w:p>
+      <w:pPr>
+        <w:pStyle w:val="Normal1"/>
         <w:rPr>
           <w:b/>
         </w:rPr>
@@ -1246,7 +1197,7 @@
     </w:p>
     <w:p>
       <w:pPr>
-        <w:pStyle w:val="normal0"/>
+        <w:pStyle w:val="Normal1"/>
       </w:pPr>
       <w:r>
         <w:t xml:space="preserve"> </w:t>
@@ -1254,7 +1205,7 @@
     </w:p>
     <w:p>
       <w:pPr>
-        <w:pStyle w:val="normal0"/>
+        <w:pStyle w:val="Normal1"/>
       </w:pPr>
       <w:r>
         <w:rPr>
@@ -1298,7 +1249,7 @@
     </w:p>
     <w:p>
       <w:pPr>
-        <w:pStyle w:val="normal0"/>
+        <w:pStyle w:val="Normal1"/>
       </w:pPr>
       <w:r>
         <w:t xml:space="preserve"> </w:t>
@@ -1306,7 +1257,7 @@
     </w:p>
     <w:p>
       <w:pPr>
-        <w:pStyle w:val="normal0"/>
+        <w:pStyle w:val="Normal1"/>
       </w:pPr>
       <w:r>
         <w:rPr>
@@ -1320,7 +1271,7 @@
     </w:p>
     <w:p>
       <w:pPr>
-        <w:pStyle w:val="normal0"/>
+        <w:pStyle w:val="Normal1"/>
       </w:pPr>
       <w:r>
         <w:t xml:space="preserve"> </w:t>
@@ -1328,7 +1279,7 @@
     </w:p>
     <w:p>
       <w:pPr>
-        <w:pStyle w:val="normal0"/>
+        <w:pStyle w:val="Normal1"/>
       </w:pPr>
       <w:r>
         <w:lastRenderedPageBreak/>
@@ -1340,28 +1291,337 @@
       </w:r>
       <w:proofErr w:type="spellEnd"/>
       <w:r>
-        <w:t xml:space="preserve"> menu of </w:t>
+        <w:t xml:space="preserve"> menu of the include and exclude channel menus by clicking control + left mouse button. To generate new channels, enter the number of desired channels that need to be generated into the “number of new channels” text box. Next, select between the new channels using the selected new channel menu. Each new channel can have unique settings (e.g. include, exclude, and base channel), except for the number of channels in the image (</w:t>
+      </w:r>
+      <w:proofErr w:type="spellStart"/>
+      <w:r>
+        <w:t>specificed</w:t>
+      </w:r>
+      <w:proofErr w:type="spellEnd"/>
+      <w:r>
+        <w:t xml:space="preserve"> in the “Number of Channels” textbox), which needs to be the same for all of the new channels.</w:t>
+      </w:r>
+    </w:p>
+    <w:p>
+      <w:pPr>
+        <w:pStyle w:val="Normal1"/>
+      </w:pPr>
+      <w:r>
+        <w:t xml:space="preserve"> </w:t>
+      </w:r>
+    </w:p>
+    <w:p>
+      <w:pPr>
+        <w:pStyle w:val="Normal1"/>
+      </w:pPr>
+      <w:r>
+        <w:t xml:space="preserve">When entering values in the “Number of New Channels” and the “Number of Channels” boxes, the value </w:t>
+      </w:r>
+      <w:r>
+        <w:rPr>
+          <w:u w:val="single"/>
+        </w:rPr>
+        <w:t>must be a whole number typed as an integer rather than spelled out</w:t>
+      </w:r>
+      <w:r>
+        <w:t>. For example, enter “1” rather than “one”.</w:t>
+      </w:r>
+    </w:p>
+    <w:p>
+      <w:pPr>
+        <w:pStyle w:val="Normal1"/>
+      </w:pPr>
+      <w:r>
+        <w:t xml:space="preserve"> </w:t>
+      </w:r>
+    </w:p>
+    <w:p>
+      <w:pPr>
+        <w:pStyle w:val="Normal1"/>
+      </w:pPr>
+      <w:r>
+        <w:rPr>
+          <w:u w:val="single"/>
+        </w:rPr>
+        <w:t>Rescale Data:</w:t>
+      </w:r>
+      <w:r>
+        <w:t xml:space="preserve"> </w:t>
+      </w:r>
+      <w:r>
+        <w:rPr>
+          <w:u w:val="single"/>
+        </w:rPr>
+        <w:t>Rescaling the data is recommended</w:t>
+      </w:r>
+      <w:r>
+        <w:t xml:space="preserve"> to improve how images appear in </w:t>
+      </w:r>
+      <w:proofErr w:type="spellStart"/>
+      <w:r>
+        <w:t>Imaris</w:t>
+      </w:r>
+      <w:proofErr w:type="spellEnd"/>
+      <w:r>
+        <w:t xml:space="preserve">. Rescaling will change the intensity values for each channel to utilize the entirety of the dynamic range. The changes in intensity values after rescaling make it difficult to compare images quantitatively in </w:t>
+      </w:r>
+      <w:proofErr w:type="spellStart"/>
+      <w:r>
+        <w:t>Flowjo</w:t>
+      </w:r>
+      <w:proofErr w:type="spellEnd"/>
+      <w:r>
+        <w:t xml:space="preserve">, therefore the rescale factor for each image is exported alongside the image when this feature is selected. This rescale factor file can be used by the </w:t>
+      </w:r>
+      <w:proofErr w:type="spellStart"/>
+      <w:r>
+        <w:t>XTStatisticsExport</w:t>
+      </w:r>
+      <w:proofErr w:type="spellEnd"/>
+      <w:r>
+        <w:t xml:space="preserve"> and </w:t>
+      </w:r>
+      <w:proofErr w:type="spellStart"/>
+      <w:r>
+        <w:t>XTChrysalis</w:t>
+      </w:r>
+      <w:proofErr w:type="spellEnd"/>
+      <w:r>
+        <w:t xml:space="preserve"> </w:t>
+      </w:r>
+      <w:proofErr w:type="spellStart"/>
+      <w:r>
+        <w:t>Xtensions</w:t>
+      </w:r>
+      <w:proofErr w:type="spellEnd"/>
+      <w:r>
+        <w:t xml:space="preserve"> in </w:t>
+      </w:r>
+      <w:proofErr w:type="spellStart"/>
+      <w:r>
+        <w:t>Imaris</w:t>
+      </w:r>
+      <w:proofErr w:type="spellEnd"/>
+      <w:r>
+        <w:t xml:space="preserve"> to export normalized statistics for each image. This </w:t>
+      </w:r>
+      <w:proofErr w:type="spellStart"/>
+      <w:r>
+        <w:t>Xtension</w:t>
+      </w:r>
+      <w:proofErr w:type="spellEnd"/>
+      <w:r>
+        <w:t xml:space="preserve"> factors in the rescale factor that was initially applied during processing, thereby providing accurate image to image quantitative comparisons in </w:t>
+      </w:r>
+      <w:proofErr w:type="spellStart"/>
+      <w:r>
+        <w:t>Flowjo</w:t>
+      </w:r>
+      <w:proofErr w:type="spellEnd"/>
+      <w:r>
+        <w:t>.</w:t>
+      </w:r>
+    </w:p>
+    <w:p>
+      <w:pPr>
+        <w:pStyle w:val="Normal1"/>
+      </w:pPr>
+      <w:r>
+        <w:t xml:space="preserve"> </w:t>
+      </w:r>
+    </w:p>
+    <w:p>
+      <w:pPr>
+        <w:pStyle w:val="Normal1"/>
+      </w:pPr>
+      <w:r>
+        <w:t>When analyzing movies:</w:t>
+      </w:r>
+    </w:p>
+    <w:p>
+      <w:pPr>
+        <w:pStyle w:val="Normal1"/>
+      </w:pPr>
+      <w:r>
+        <w:t xml:space="preserve">    </w:t>
+      </w:r>
+      <w:r>
+        <w:tab/>
+      </w:r>
+      <w:r>
+        <w:tab/>
+      </w:r>
+    </w:p>
+    <w:p>
+      <w:pPr>
+        <w:pStyle w:val="Normal1"/>
+      </w:pPr>
+      <w:r>
+        <w:rPr>
+          <w:u w:val="single"/>
+        </w:rPr>
+        <w:t>Save movie as AVI file:</w:t>
+      </w:r>
+      <w:r>
+        <w:t xml:space="preserve"> This feature saves the movie as an AVI file. When this option is selected a window appears that allows for color selection for each channel. This option is great for quickly looking over movies to determine which movies have healthy tissue and are worth analyzing further.</w:t>
+      </w:r>
+    </w:p>
+    <w:p>
+      <w:pPr>
+        <w:pStyle w:val="Normal1"/>
+      </w:pPr>
+      <w:r>
+        <w:t xml:space="preserve"> </w:t>
+      </w:r>
+    </w:p>
+    <w:p>
+      <w:pPr>
+        <w:pStyle w:val="Normal1"/>
+      </w:pPr>
+      <w:r>
+        <w:rPr>
+          <w:u w:val="single"/>
+        </w:rPr>
+        <w:t xml:space="preserve">Save movie as </w:t>
+      </w:r>
+      <w:proofErr w:type="spellStart"/>
+      <w:r>
+        <w:rPr>
+          <w:u w:val="single"/>
+        </w:rPr>
+        <w:t>BigDataViewer</w:t>
+      </w:r>
+      <w:proofErr w:type="spellEnd"/>
+      <w:r>
+        <w:rPr>
+          <w:u w:val="single"/>
+        </w:rPr>
+        <w:t xml:space="preserve"> file:</w:t>
+      </w:r>
+      <w:r>
+        <w:t xml:space="preserve"> This feature saves the analyzed movies as a </w:t>
+      </w:r>
+      <w:proofErr w:type="spellStart"/>
+      <w:r>
+        <w:t>BigDataViewer</w:t>
+      </w:r>
+      <w:proofErr w:type="spellEnd"/>
+      <w:r>
+        <w:t xml:space="preserve"> file, which can be directly opened in </w:t>
+      </w:r>
+      <w:proofErr w:type="spellStart"/>
+      <w:r>
+        <w:t>Imaris</w:t>
+      </w:r>
+      <w:proofErr w:type="spellEnd"/>
+      <w:r>
+        <w:t xml:space="preserve">. If this option is not selected, then any spectral </w:t>
+      </w:r>
+      <w:proofErr w:type="spellStart"/>
+      <w:r>
+        <w:t>unmixing</w:t>
+      </w:r>
+      <w:proofErr w:type="spellEnd"/>
+      <w:r>
+        <w:t xml:space="preserve"> and new channel generation that was performed on the analyzed movies will not be saved.</w:t>
+      </w:r>
+    </w:p>
+    <w:p>
+      <w:pPr>
+        <w:pStyle w:val="Normal1"/>
+      </w:pPr>
+      <w:r>
+        <w:t xml:space="preserve"> </w:t>
+      </w:r>
+    </w:p>
+    <w:p>
+      <w:pPr>
+        <w:pStyle w:val="Normal1"/>
+      </w:pPr>
+      <w:r>
+        <w:t>When analyzing multispectral 3D images:</w:t>
+      </w:r>
+    </w:p>
+    <w:p>
+      <w:pPr>
+        <w:pStyle w:val="Normal1"/>
+      </w:pPr>
+      <w:r>
+        <w:t xml:space="preserve"> </w:t>
+      </w:r>
+    </w:p>
+    <w:p>
+      <w:pPr>
+        <w:pStyle w:val="Normal1"/>
+      </w:pPr>
+      <w:r>
+        <w:rPr>
+          <w:u w:val="single"/>
+        </w:rPr>
+        <w:t>Merge all images in each file:</w:t>
+      </w:r>
+      <w:r>
+        <w:t xml:space="preserve"> If the file contains multiple images then selecting this feature will merge </w:t>
       </w:r>
       <w:proofErr w:type="gramStart"/>
       <w:r>
-        <w:t>the include</w:t>
+        <w:t>all of</w:t>
       </w:r>
       <w:proofErr w:type="gramEnd"/>
       <w:r>
-        <w:t xml:space="preserve"> and exclude channel menus by clicking control + left mouse button. To generate new channels, enter the number of desired channels that need to be generated into the “number of new channels” text box. Next, select between the new channels using the selected new channel menu. Each new channel can have unique settings (e.g. include, exclude, and base channel), except for the number of channels in the image (</w:t>
-      </w:r>
-      <w:proofErr w:type="spellStart"/>
-      <w:r>
-        <w:t>specificed</w:t>
-      </w:r>
-      <w:proofErr w:type="spellEnd"/>
-      <w:r>
-        <w:t xml:space="preserve"> in the “Number of Channels” textbox), which needs to be the same for all of the new channels.</w:t>
-      </w:r>
-    </w:p>
-    <w:p>
-      <w:pPr>
-        <w:pStyle w:val="normal0"/>
+        <w:t xml:space="preserve"> the images in the Z axis so they are stacked one after the other. This is a great option if a file contains multiple images from one tissue sample. Combining all of the images into one large image allows for the same analysis to be applied to all of the images from one tissue sample and expedites the analysis. Unlike traditional flow cytometry data, </w:t>
+      </w:r>
+      <w:proofErr w:type="spellStart"/>
+      <w:r>
+        <w:t>histo</w:t>
+      </w:r>
+      <w:proofErr w:type="spellEnd"/>
+      <w:r>
+        <w:t xml:space="preserve">-cytometry analysis allows each cell to also be analyzed in </w:t>
+      </w:r>
+      <w:proofErr w:type="spellStart"/>
+      <w:r>
+        <w:t>Flowjo</w:t>
+      </w:r>
+      <w:proofErr w:type="spellEnd"/>
+      <w:r>
+        <w:t xml:space="preserve"> based on its position, cell shape, and distance to other cells.</w:t>
+      </w:r>
+    </w:p>
+    <w:p>
+      <w:pPr>
+        <w:pStyle w:val="Normal1"/>
+        <w:rPr>
+          <w:b/>
+        </w:rPr>
+      </w:pPr>
+    </w:p>
+    <w:p>
+      <w:pPr>
+        <w:pStyle w:val="Normal1"/>
+        <w:rPr>
+          <w:b/>
+        </w:rPr>
+      </w:pPr>
+    </w:p>
+    <w:p>
+      <w:pPr>
+        <w:pStyle w:val="Normal1"/>
+        <w:rPr>
+          <w:b/>
+        </w:rPr>
+      </w:pPr>
+      <w:r>
+        <w:rPr>
+          <w:b/>
+        </w:rPr>
+        <w:lastRenderedPageBreak/>
+        <w:t>After Running the Chrysalis:</w:t>
+      </w:r>
+    </w:p>
+    <w:p>
+      <w:pPr>
+        <w:pStyle w:val="Normal1"/>
       </w:pPr>
       <w:r>
         <w:t xml:space="preserve"> </w:t>
@@ -1369,50 +1629,103 @@
     </w:p>
     <w:p>
       <w:pPr>
-        <w:pStyle w:val="normal0"/>
-      </w:pPr>
-      <w:r>
-        <w:t xml:space="preserve">When entering values in the “Number of New Channels” and the “Number of Channels” boxes, the value </w:t>
-      </w:r>
-      <w:r>
-        <w:rPr>
-          <w:u w:val="single"/>
-        </w:rPr>
-        <w:t>must be a whole number typed as an integer rather than spelled out</w:t>
-      </w:r>
-      <w:r>
-        <w:t>. For example, enter “1” rather than “one”.</w:t>
-      </w:r>
-    </w:p>
-    <w:p>
-      <w:pPr>
-        <w:pStyle w:val="normal0"/>
-      </w:pPr>
+        <w:pStyle w:val="Normal1"/>
+      </w:pPr>
+      <w:r>
+        <w:t xml:space="preserve">Open the processed files in </w:t>
+      </w:r>
+      <w:proofErr w:type="spellStart"/>
+      <w:r>
+        <w:t>Imaris</w:t>
+      </w:r>
+      <w:proofErr w:type="spellEnd"/>
+      <w:r>
+        <w:t xml:space="preserve"> by selecting the h5 file for the image when using </w:t>
+      </w:r>
+      <w:proofErr w:type="spellStart"/>
+      <w:r>
+        <w:t>Imaris</w:t>
+      </w:r>
+      <w:proofErr w:type="spellEnd"/>
+      <w:r>
+        <w:t xml:space="preserve"> 9 or either the XML or h5 file for the image when using </w:t>
+      </w:r>
+      <w:proofErr w:type="spellStart"/>
+      <w:r>
+        <w:t>Imaris</w:t>
+      </w:r>
+      <w:proofErr w:type="spellEnd"/>
+      <w:r>
+        <w:t xml:space="preserve"> 8. It can take several minutes to open </w:t>
+      </w:r>
+      <w:proofErr w:type="spellStart"/>
+      <w:r>
+        <w:t>BigDataViewer</w:t>
+      </w:r>
+      <w:proofErr w:type="spellEnd"/>
+      <w:r>
+        <w:t xml:space="preserve"> files directly in </w:t>
+      </w:r>
+      <w:proofErr w:type="spellStart"/>
+      <w:r>
+        <w:t>Imaris</w:t>
+      </w:r>
+      <w:proofErr w:type="spellEnd"/>
+      <w:r>
+        <w:t xml:space="preserve">, therefore it may be helpful to convert files into </w:t>
+      </w:r>
+      <w:proofErr w:type="gramStart"/>
+      <w:r>
+        <w:t>the .</w:t>
+      </w:r>
+      <w:proofErr w:type="spellStart"/>
+      <w:r>
+        <w:t>ims</w:t>
+      </w:r>
+      <w:proofErr w:type="spellEnd"/>
+      <w:proofErr w:type="gramEnd"/>
+      <w:r>
+        <w:t xml:space="preserve"> format with the </w:t>
+      </w:r>
+      <w:proofErr w:type="spellStart"/>
+      <w:r>
+        <w:t>Imaris</w:t>
+      </w:r>
+      <w:proofErr w:type="spellEnd"/>
       <w:r>
         <w:t xml:space="preserve"> </w:t>
       </w:r>
-    </w:p>
-    <w:p>
-      <w:pPr>
-        <w:pStyle w:val="normal0"/>
-      </w:pPr>
-      <w:r>
-        <w:rPr>
-          <w:u w:val="single"/>
-        </w:rPr>
-        <w:t>Rescale Data:</w:t>
-      </w:r>
+      <w:proofErr w:type="spellStart"/>
+      <w:r>
+        <w:t>fileconverter</w:t>
+      </w:r>
+      <w:proofErr w:type="spellEnd"/>
+      <w:r>
+        <w:t xml:space="preserve"> before opening the images in </w:t>
+      </w:r>
+      <w:proofErr w:type="spellStart"/>
+      <w:r>
+        <w:t>Imaris</w:t>
+      </w:r>
+      <w:proofErr w:type="spellEnd"/>
+      <w:r>
+        <w:t>.</w:t>
+      </w:r>
+    </w:p>
+    <w:p>
+      <w:pPr>
+        <w:pStyle w:val="Normal1"/>
+      </w:pPr>
       <w:r>
         <w:t xml:space="preserve"> </w:t>
       </w:r>
-      <w:r>
-        <w:rPr>
-          <w:u w:val="single"/>
-        </w:rPr>
-        <w:t>Rescaling the data is recommended</w:t>
-      </w:r>
-      <w:r>
-        <w:t xml:space="preserve"> to improve how images appear in </w:t>
+    </w:p>
+    <w:p>
+      <w:pPr>
+        <w:pStyle w:val="Normal1"/>
+      </w:pPr>
+      <w:r>
+        <w:t xml:space="preserve">Upon opening the file in </w:t>
       </w:r>
       <w:proofErr w:type="spellStart"/>
       <w:r>
@@ -1420,48 +1733,23 @@
       </w:r>
       <w:proofErr w:type="spellEnd"/>
       <w:r>
-        <w:t xml:space="preserve">. Rescaling will change the intensity values for each channel to utilize the entirety of the dynamic range. The changes in intensity values after rescaling make it difficult to compare images quantitatively in </w:t>
-      </w:r>
-      <w:proofErr w:type="spellStart"/>
-      <w:proofErr w:type="gramStart"/>
-      <w:r>
-        <w:t>Flowjo</w:t>
-      </w:r>
-      <w:proofErr w:type="spellEnd"/>
-      <w:r>
-        <w:t>,</w:t>
-      </w:r>
-      <w:proofErr w:type="gramEnd"/>
-      <w:r>
-        <w:t xml:space="preserve"> therefore the rescale factor for each image is exported alongside the image when this feature is selected. </w:t>
-      </w:r>
-      <w:proofErr w:type="gramStart"/>
-      <w:r>
-        <w:t xml:space="preserve">This rescale factor file can be used by the </w:t>
-      </w:r>
-      <w:proofErr w:type="spellStart"/>
-      <w:r>
-        <w:t>XTStatisticsExport</w:t>
-      </w:r>
-      <w:proofErr w:type="spellEnd"/>
-      <w:r>
-        <w:t xml:space="preserve"> and </w:t>
-      </w:r>
-      <w:proofErr w:type="spellStart"/>
-      <w:r>
-        <w:t>XTChrysalis</w:t>
-      </w:r>
-      <w:proofErr w:type="spellEnd"/>
+        <w:t>, the color of each channel can be changed and each channel can be labeled by selecting “image properties” under the “edit” tab.</w:t>
+      </w:r>
+    </w:p>
+    <w:p>
+      <w:pPr>
+        <w:pStyle w:val="Normal1"/>
+      </w:pPr>
       <w:r>
         <w:t xml:space="preserve"> </w:t>
       </w:r>
-      <w:proofErr w:type="spellStart"/>
-      <w:r>
-        <w:t>Xtensions</w:t>
-      </w:r>
-      <w:proofErr w:type="spellEnd"/>
-      <w:r>
-        <w:t xml:space="preserve"> in </w:t>
+    </w:p>
+    <w:p>
+      <w:pPr>
+        <w:pStyle w:val="Normal1"/>
+      </w:pPr>
+      <w:r>
+        <w:t xml:space="preserve">Processing the images with Chrysalis will change the voxel size of the image leading to inaccurate distance measurements and surface generation. Therefore, while in “image properties”, change the voxel size for X, Y, and Z (found in image properties under the geometry tab) to the image’s original voxel size. The original voxel size can be found by opening the original Leica file in Leica’s LAS X software, right clicking the Leica file, and selecting “properties”. This approach does not work on merged files so use the non-merged version for finding the original voxel size. Upon changing the voxel size, the image might not be visible. In this case, click “fit” and “reset” in the bottom right hand corner of the </w:t>
       </w:r>
       <w:proofErr w:type="spellStart"/>
       <w:r>
@@ -1469,40 +1757,12 @@
       </w:r>
       <w:proofErr w:type="spellEnd"/>
       <w:r>
-        <w:t xml:space="preserve"> to export normalized statistics for each image</w:t>
-      </w:r>
-      <w:proofErr w:type="gramEnd"/>
-      <w:r>
-        <w:t xml:space="preserve">. This </w:t>
-      </w:r>
-      <w:proofErr w:type="spellStart"/>
-      <w:r>
-        <w:t>Xtension</w:t>
-      </w:r>
-      <w:proofErr w:type="spellEnd"/>
-      <w:r>
-        <w:t xml:space="preserve"> factors in the rescale factor that was initially applied during processing, thereby providing accurate </w:t>
-      </w:r>
-      <w:proofErr w:type="gramStart"/>
-      <w:r>
-        <w:t>image to image</w:t>
-      </w:r>
-      <w:proofErr w:type="gramEnd"/>
-      <w:r>
-        <w:t xml:space="preserve"> quantitative comparisons in </w:t>
-      </w:r>
-      <w:proofErr w:type="spellStart"/>
-      <w:r>
-        <w:t>Flowjo</w:t>
-      </w:r>
-      <w:proofErr w:type="spellEnd"/>
-      <w:r>
-        <w:t>.</w:t>
-      </w:r>
-    </w:p>
-    <w:p>
-      <w:pPr>
-        <w:pStyle w:val="normal0"/>
+        <w:t xml:space="preserve"> window and the image should appear.</w:t>
+      </w:r>
+    </w:p>
+    <w:p>
+      <w:pPr>
+        <w:pStyle w:val="Normal1"/>
       </w:pPr>
       <w:r>
         <w:t xml:space="preserve"> </w:t>
@@ -1510,43 +1770,35 @@
     </w:p>
     <w:p>
       <w:pPr>
-        <w:pStyle w:val="normal0"/>
-      </w:pPr>
-      <w:r>
-        <w:t>When analyzing movies:</w:t>
-      </w:r>
-    </w:p>
-    <w:p>
-      <w:pPr>
-        <w:pStyle w:val="normal0"/>
-      </w:pPr>
-      <w:r>
-        <w:t xml:space="preserve">    </w:t>
-      </w:r>
-      <w:r>
-        <w:tab/>
-      </w:r>
-      <w:r>
-        <w:tab/>
-      </w:r>
-    </w:p>
-    <w:p>
-      <w:pPr>
-        <w:pStyle w:val="normal0"/>
-      </w:pPr>
-      <w:r>
-        <w:rPr>
-          <w:u w:val="single"/>
-        </w:rPr>
-        <w:t>Save movie as AVI file:</w:t>
-      </w:r>
-      <w:r>
-        <w:t xml:space="preserve"> This feature saves the movie as an AVI file. When this option is selected a window appears that allows for color selection for each channel. This option is great for quickly looking over movies to determine which movies have healthy tissue and are worth analyzing further.</w:t>
-      </w:r>
-    </w:p>
-    <w:p>
-      <w:pPr>
-        <w:pStyle w:val="normal0"/>
+        <w:pStyle w:val="Normal1"/>
+        <w:rPr>
+          <w:b/>
+        </w:rPr>
+      </w:pPr>
+      <w:r>
+        <w:rPr>
+          <w:b/>
+        </w:rPr>
+        <w:t xml:space="preserve">If </w:t>
+      </w:r>
+      <w:proofErr w:type="spellStart"/>
+      <w:r>
+        <w:rPr>
+          <w:b/>
+        </w:rPr>
+        <w:t>Matlab</w:t>
+      </w:r>
+      <w:proofErr w:type="spellEnd"/>
+      <w:r>
+        <w:rPr>
+          <w:b/>
+        </w:rPr>
+        <w:t xml:space="preserve"> has a memory error in the middle of processing images:</w:t>
+      </w:r>
+    </w:p>
+    <w:p>
+      <w:pPr>
+        <w:pStyle w:val="Normal1"/>
       </w:pPr>
       <w:r>
         <w:t xml:space="preserve"> </w:t>
@@ -1554,348 +1806,18 @@
     </w:p>
     <w:p>
       <w:pPr>
-        <w:pStyle w:val="normal0"/>
-      </w:pPr>
-      <w:r>
-        <w:rPr>
-          <w:u w:val="single"/>
-        </w:rPr>
-        <w:t xml:space="preserve">Save movie as </w:t>
-      </w:r>
-      <w:proofErr w:type="spellStart"/>
-      <w:r>
-        <w:rPr>
-          <w:u w:val="single"/>
-        </w:rPr>
-        <w:t>BigDataViewer</w:t>
-      </w:r>
-      <w:proofErr w:type="spellEnd"/>
-      <w:r>
-        <w:rPr>
-          <w:u w:val="single"/>
-        </w:rPr>
-        <w:t xml:space="preserve"> file:</w:t>
-      </w:r>
-      <w:r>
-        <w:t xml:space="preserve"> This feature saves the analyzed movies as a </w:t>
-      </w:r>
-      <w:proofErr w:type="spellStart"/>
-      <w:r>
-        <w:t>BigDataViewer</w:t>
-      </w:r>
-      <w:proofErr w:type="spellEnd"/>
-      <w:r>
-        <w:t xml:space="preserve"> file, which can be directly opened in </w:t>
-      </w:r>
-      <w:proofErr w:type="spellStart"/>
-      <w:r>
-        <w:t>Imaris</w:t>
-      </w:r>
-      <w:proofErr w:type="spellEnd"/>
-      <w:r>
-        <w:t xml:space="preserve">. If this option is not selected, then any spectral </w:t>
-      </w:r>
-      <w:proofErr w:type="spellStart"/>
-      <w:r>
-        <w:t>unmixing</w:t>
-      </w:r>
-      <w:proofErr w:type="spellEnd"/>
-      <w:r>
-        <w:t xml:space="preserve"> and new channel generation that was performed on the analyzed movies will not be saved.</w:t>
-      </w:r>
-    </w:p>
-    <w:p>
-      <w:pPr>
-        <w:pStyle w:val="normal0"/>
-      </w:pPr>
-      <w:r>
-        <w:t xml:space="preserve"> </w:t>
-      </w:r>
-    </w:p>
-    <w:p>
-      <w:pPr>
-        <w:pStyle w:val="normal0"/>
-      </w:pPr>
-      <w:r>
-        <w:t>When analyzing multispectral 3D images:</w:t>
-      </w:r>
-    </w:p>
-    <w:p>
-      <w:pPr>
-        <w:pStyle w:val="normal0"/>
-      </w:pPr>
-      <w:r>
-        <w:t xml:space="preserve"> </w:t>
-      </w:r>
-    </w:p>
-    <w:p>
-      <w:pPr>
-        <w:pStyle w:val="normal0"/>
-      </w:pPr>
-      <w:r>
-        <w:rPr>
-          <w:u w:val="single"/>
-        </w:rPr>
-        <w:t>Merge all images in each file:</w:t>
-      </w:r>
-      <w:r>
-        <w:t xml:space="preserve"> If the file contains multiple images then selecting this feature will merge all of the images in the </w:t>
-      </w:r>
-      <w:proofErr w:type="gramStart"/>
-      <w:r>
-        <w:t>Z axis</w:t>
-      </w:r>
-      <w:proofErr w:type="gramEnd"/>
-      <w:r>
-        <w:t xml:space="preserve"> so they are stacked one after the other. This is a great option if a file contains multiple images from one tissue sample. Combining all of the images into one large image allows for the same analysis to be applied to all of the images from one tissue sample and expedites the analysis. Unlike traditional flow cytometry data, </w:t>
-      </w:r>
-      <w:proofErr w:type="spellStart"/>
-      <w:r>
-        <w:t>histo</w:t>
-      </w:r>
-      <w:proofErr w:type="spellEnd"/>
-      <w:r>
-        <w:t xml:space="preserve">-cytometry analysis allows each cell to also be analyzed in </w:t>
-      </w:r>
-      <w:proofErr w:type="spellStart"/>
-      <w:r>
-        <w:t>Flowjo</w:t>
-      </w:r>
-      <w:proofErr w:type="spellEnd"/>
-      <w:r>
-        <w:t xml:space="preserve"> based on its position, cell shape, and distance to other cells.</w:t>
-      </w:r>
-    </w:p>
-    <w:p>
-      <w:pPr>
-        <w:pStyle w:val="normal0"/>
-        <w:rPr>
-          <w:b/>
-        </w:rPr>
-      </w:pPr>
-    </w:p>
-    <w:p>
-      <w:pPr>
-        <w:pStyle w:val="normal0"/>
-        <w:rPr>
-          <w:b/>
-        </w:rPr>
-      </w:pPr>
-    </w:p>
-    <w:p>
-      <w:pPr>
-        <w:pStyle w:val="normal0"/>
-        <w:rPr>
-          <w:b/>
-        </w:rPr>
-      </w:pPr>
-      <w:r>
-        <w:rPr>
-          <w:b/>
-        </w:rPr>
-        <w:lastRenderedPageBreak/>
-        <w:t>After</w:t>
-      </w:r>
-      <w:bookmarkStart w:id="0" w:name="_GoBack"/>
-      <w:bookmarkEnd w:id="0"/>
-      <w:r>
-        <w:rPr>
-          <w:b/>
-        </w:rPr>
-        <w:t xml:space="preserve"> Running the Chrysalis:</w:t>
-      </w:r>
-    </w:p>
-    <w:p>
-      <w:pPr>
-        <w:pStyle w:val="normal0"/>
-      </w:pPr>
-      <w:r>
-        <w:t xml:space="preserve"> </w:t>
-      </w:r>
-    </w:p>
-    <w:p>
-      <w:pPr>
-        <w:pStyle w:val="normal0"/>
-      </w:pPr>
-      <w:r>
-        <w:t xml:space="preserve">Open the processed files in </w:t>
-      </w:r>
-      <w:proofErr w:type="spellStart"/>
-      <w:r>
-        <w:t>Imaris</w:t>
-      </w:r>
-      <w:proofErr w:type="spellEnd"/>
-      <w:r>
-        <w:t xml:space="preserve"> by selecting the h5 file for the image when using </w:t>
-      </w:r>
-      <w:proofErr w:type="spellStart"/>
-      <w:r>
-        <w:t>Imaris</w:t>
-      </w:r>
-      <w:proofErr w:type="spellEnd"/>
-      <w:r>
-        <w:t xml:space="preserve"> 9 or either the XML or h5 file for the image when using </w:t>
-      </w:r>
-      <w:proofErr w:type="spellStart"/>
-      <w:r>
-        <w:t>Imaris</w:t>
-      </w:r>
-      <w:proofErr w:type="spellEnd"/>
-      <w:r>
-        <w:t xml:space="preserve"> 8. It can take several minutes to open </w:t>
-      </w:r>
-      <w:proofErr w:type="spellStart"/>
-      <w:r>
-        <w:t>BigDataViewer</w:t>
-      </w:r>
-      <w:proofErr w:type="spellEnd"/>
-      <w:r>
-        <w:t xml:space="preserve"> files directly in </w:t>
-      </w:r>
-      <w:proofErr w:type="spellStart"/>
-      <w:proofErr w:type="gramStart"/>
-      <w:r>
-        <w:t>Imaris</w:t>
-      </w:r>
-      <w:proofErr w:type="spellEnd"/>
-      <w:r>
-        <w:t>,</w:t>
-      </w:r>
-      <w:proofErr w:type="gramEnd"/>
-      <w:r>
-        <w:t xml:space="preserve"> therefore it may be helpful to convert files into the .</w:t>
-      </w:r>
-      <w:proofErr w:type="spellStart"/>
-      <w:r>
-        <w:t>ims</w:t>
-      </w:r>
-      <w:proofErr w:type="spellEnd"/>
-      <w:r>
-        <w:t xml:space="preserve"> format with the </w:t>
-      </w:r>
-      <w:proofErr w:type="spellStart"/>
-      <w:r>
-        <w:t>Imaris</w:t>
-      </w:r>
-      <w:proofErr w:type="spellEnd"/>
-      <w:r>
-        <w:t xml:space="preserve"> </w:t>
-      </w:r>
-      <w:proofErr w:type="spellStart"/>
-      <w:r>
-        <w:t>fileconverter</w:t>
-      </w:r>
-      <w:proofErr w:type="spellEnd"/>
-      <w:r>
-        <w:t xml:space="preserve"> before opening the images in </w:t>
-      </w:r>
-      <w:proofErr w:type="spellStart"/>
-      <w:r>
-        <w:t>Imaris</w:t>
-      </w:r>
-      <w:proofErr w:type="spellEnd"/>
-      <w:r>
-        <w:t>.</w:t>
-      </w:r>
-    </w:p>
-    <w:p>
-      <w:pPr>
-        <w:pStyle w:val="normal0"/>
-      </w:pPr>
-      <w:r>
-        <w:t xml:space="preserve"> </w:t>
-      </w:r>
-    </w:p>
-    <w:p>
-      <w:pPr>
-        <w:pStyle w:val="normal0"/>
-      </w:pPr>
-      <w:r>
-        <w:t xml:space="preserve">Upon opening the file in </w:t>
-      </w:r>
-      <w:proofErr w:type="spellStart"/>
-      <w:r>
-        <w:t>Imaris</w:t>
-      </w:r>
-      <w:proofErr w:type="spellEnd"/>
-      <w:r>
-        <w:t>, the color of each channel can be changed and each channel can be labeled by selecting “image properties” under the “edit” tab.</w:t>
-      </w:r>
-    </w:p>
-    <w:p>
-      <w:pPr>
-        <w:pStyle w:val="normal0"/>
-      </w:pPr>
-      <w:r>
-        <w:t xml:space="preserve"> </w:t>
-      </w:r>
-    </w:p>
-    <w:p>
-      <w:pPr>
-        <w:pStyle w:val="normal0"/>
-      </w:pPr>
-      <w:r>
-        <w:t xml:space="preserve">Processing the images with Chrysalis will change the voxel size of the image leading to inaccurate distance measurements and surface generation. Therefore, while in “image properties”, change the voxel size for X, Y, and Z (found in image properties under the geometry tab) to the image’s original voxel size. The original voxel size can be found by opening the original Leica file in Leica’s LAS X software, right clicking the Leica file, and selecting “properties”. This approach does not work on merged files so use the non-merged version for finding the original voxel size. Upon changing the voxel size, the image might not be visible. In this case, click “fit” and “reset” in the bottom right hand corner of the </w:t>
-      </w:r>
-      <w:proofErr w:type="spellStart"/>
-      <w:r>
-        <w:t>Imaris</w:t>
-      </w:r>
-      <w:proofErr w:type="spellEnd"/>
-      <w:r>
-        <w:t xml:space="preserve"> window and the image should appear.</w:t>
-      </w:r>
-    </w:p>
-    <w:p>
-      <w:pPr>
-        <w:pStyle w:val="normal0"/>
-      </w:pPr>
-      <w:r>
-        <w:t xml:space="preserve"> </w:t>
-      </w:r>
-    </w:p>
-    <w:p>
-      <w:pPr>
-        <w:pStyle w:val="normal0"/>
-        <w:rPr>
-          <w:b/>
-        </w:rPr>
-      </w:pPr>
-      <w:r>
-        <w:rPr>
-          <w:b/>
-        </w:rPr>
-        <w:t xml:space="preserve">If </w:t>
-      </w:r>
-      <w:proofErr w:type="spellStart"/>
-      <w:r>
-        <w:rPr>
-          <w:b/>
-        </w:rPr>
+        <w:pStyle w:val="Normal1"/>
+      </w:pPr>
+      <w:r>
+        <w:t xml:space="preserve">1. Make sure that all possible memory is allocated to </w:t>
+      </w:r>
+      <w:proofErr w:type="spellStart"/>
+      <w:r>
         <w:t>Matlab</w:t>
       </w:r>
       <w:proofErr w:type="spellEnd"/>
       <w:r>
-        <w:rPr>
-          <w:b/>
-        </w:rPr>
-        <w:t xml:space="preserve"> has a memory error in the middle of processing images:</w:t>
-      </w:r>
-    </w:p>
-    <w:p>
-      <w:pPr>
-        <w:pStyle w:val="normal0"/>
-      </w:pPr>
-      <w:r>
-        <w:t xml:space="preserve"> </w:t>
-      </w:r>
-    </w:p>
-    <w:p>
-      <w:pPr>
-        <w:pStyle w:val="normal0"/>
-      </w:pPr>
-      <w:r>
-        <w:t xml:space="preserve">1. Make sure that all possible memory is allocated to </w:t>
+        <w:t xml:space="preserve"> by changing settings for java heap memory (In </w:t>
       </w:r>
       <w:proofErr w:type="spellStart"/>
       <w:r>
@@ -1903,7 +1825,7 @@
       </w:r>
       <w:proofErr w:type="spellEnd"/>
       <w:r>
-        <w:t xml:space="preserve"> by changing settings for java heap memory (In </w:t>
+        <w:t xml:space="preserve">, click Preferences then select </w:t>
       </w:r>
       <w:proofErr w:type="spellStart"/>
       <w:r>
@@ -1911,20 +1833,12 @@
       </w:r>
       <w:proofErr w:type="spellEnd"/>
       <w:r>
-        <w:t xml:space="preserve">, click Preferences then select </w:t>
-      </w:r>
-      <w:proofErr w:type="spellStart"/>
-      <w:r>
-        <w:t>Matlab</w:t>
-      </w:r>
-      <w:proofErr w:type="spellEnd"/>
-      <w:r>
         <w:t xml:space="preserve"> then General and then Java Heap Memory).</w:t>
       </w:r>
     </w:p>
     <w:p>
       <w:pPr>
-        <w:pStyle w:val="normal0"/>
+        <w:pStyle w:val="Normal1"/>
         <w:rPr>
           <w:b/>
           <w:sz w:val="28"/>
@@ -1963,8 +1877,8 @@
 </file>
 
 <file path=word/numbering.xml><?xml version="1.0" encoding="utf-8"?>
-<w:numbering xmlns:wpc="http://schemas.microsoft.com/office/word/2010/wordprocessingCanvas" xmlns:mo="http://schemas.microsoft.com/office/mac/office/2008/main" xmlns:mc="http://schemas.openxmlformats.org/markup-compatibility/2006" xmlns:mv="urn:schemas-microsoft-com:mac:vml" xmlns:o="urn:schemas-microsoft-com:office:office" xmlns:r="http://schemas.openxmlformats.org/officeDocument/2006/relationships" xmlns:m="http://schemas.openxmlformats.org/officeDocument/2006/math" xmlns:v="urn:schemas-microsoft-com:vml" xmlns:wp14="http://schemas.microsoft.com/office/word/2010/wordprocessingDrawing" xmlns:wp="http://schemas.openxmlformats.org/drawingml/2006/wordprocessingDrawing" xmlns:w10="urn:schemas-microsoft-com:office:word" xmlns:w="http://schemas.openxmlformats.org/wordprocessingml/2006/main" xmlns:w14="http://schemas.microsoft.com/office/word/2010/wordml" xmlns:wpg="http://schemas.microsoft.com/office/word/2010/wordprocessingGroup" xmlns:wpi="http://schemas.microsoft.com/office/word/2010/wordprocessingInk" xmlns:wne="http://schemas.microsoft.com/office/word/2006/wordml" xmlns:wps="http://schemas.microsoft.com/office/word/2010/wordprocessingShape" mc:Ignorable="w14 wp14">
-  <w:abstractNum w:abstractNumId="0">
+<w:numbering xmlns:wpc="http://schemas.microsoft.com/office/word/2010/wordprocessingCanvas" xmlns:cx="http://schemas.microsoft.com/office/drawing/2014/chartex" xmlns:cx1="http://schemas.microsoft.com/office/drawing/2015/9/8/chartex" xmlns:cx2="http://schemas.microsoft.com/office/drawing/2015/10/21/chartex" xmlns:cx3="http://schemas.microsoft.com/office/drawing/2016/5/9/chartex" xmlns:cx4="http://schemas.microsoft.com/office/drawing/2016/5/10/chartex" xmlns:cx5="http://schemas.microsoft.com/office/drawing/2016/5/11/chartex" xmlns:cx6="http://schemas.microsoft.com/office/drawing/2016/5/12/chartex" xmlns:cx7="http://schemas.microsoft.com/office/drawing/2016/5/13/chartex" xmlns:cx8="http://schemas.microsoft.com/office/drawing/2016/5/14/chartex" xmlns:mc="http://schemas.openxmlformats.org/markup-compatibility/2006" xmlns:aink="http://schemas.microsoft.com/office/drawing/2016/ink" xmlns:am3d="http://schemas.microsoft.com/office/drawing/2017/model3d" xmlns:o="urn:schemas-microsoft-com:office:office" xmlns:r="http://schemas.openxmlformats.org/officeDocument/2006/relationships" xmlns:m="http://schemas.openxmlformats.org/officeDocument/2006/math" xmlns:v="urn:schemas-microsoft-com:vml" xmlns:wp14="http://schemas.microsoft.com/office/word/2010/wordprocessingDrawing" xmlns:wp="http://schemas.openxmlformats.org/drawingml/2006/wordprocessingDrawing" xmlns:w10="urn:schemas-microsoft-com:office:word" xmlns:w="http://schemas.openxmlformats.org/wordprocessingml/2006/main" xmlns:w14="http://schemas.microsoft.com/office/word/2010/wordml" xmlns:w15="http://schemas.microsoft.com/office/word/2012/wordml" xmlns:w16cid="http://schemas.microsoft.com/office/word/2016/wordml/cid" xmlns:w16se="http://schemas.microsoft.com/office/word/2015/wordml/symex" xmlns:wpg="http://schemas.microsoft.com/office/word/2010/wordprocessingGroup" xmlns:wpi="http://schemas.microsoft.com/office/word/2010/wordprocessingInk" xmlns:wne="http://schemas.microsoft.com/office/word/2006/wordml" xmlns:wps="http://schemas.microsoft.com/office/word/2010/wordprocessingShape" mc:Ignorable="w14 w15 w16se w16cid wp14">
+  <w:abstractNum w:abstractNumId="0" w15:restartNumberingAfterBreak="0">
     <w:nsid w:val="1DDD6212"/>
     <w:multiLevelType w:val="multilevel"/>
     <w:tmpl w:val="4D1461BE"/>
@@ -2077,7 +1991,7 @@
       </w:rPr>
     </w:lvl>
   </w:abstractNum>
-  <w:abstractNum w:abstractNumId="1">
+  <w:abstractNum w:abstractNumId="1" w15:restartNumberingAfterBreak="0">
     <w:nsid w:val="232C7973"/>
     <w:multiLevelType w:val="multilevel"/>
     <w:tmpl w:val="F058FCE0"/>
@@ -2190,7 +2104,7 @@
       </w:rPr>
     </w:lvl>
   </w:abstractNum>
-  <w:abstractNum w:abstractNumId="2">
+  <w:abstractNum w:abstractNumId="2" w15:restartNumberingAfterBreak="0">
     <w:nsid w:val="2AC45FFA"/>
     <w:multiLevelType w:val="multilevel"/>
     <w:tmpl w:val="BBB6B0DC"/>
@@ -2279,7 +2193,7 @@
       </w:pPr>
     </w:lvl>
   </w:abstractNum>
-  <w:abstractNum w:abstractNumId="3">
+  <w:abstractNum w:abstractNumId="3" w15:restartNumberingAfterBreak="0">
     <w:nsid w:val="2C044A50"/>
     <w:multiLevelType w:val="multilevel"/>
     <w:tmpl w:val="3D425B8A"/>
@@ -2392,7 +2306,7 @@
       </w:rPr>
     </w:lvl>
   </w:abstractNum>
-  <w:abstractNum w:abstractNumId="4">
+  <w:abstractNum w:abstractNumId="4" w15:restartNumberingAfterBreak="0">
     <w:nsid w:val="599E4354"/>
     <w:multiLevelType w:val="hybridMultilevel"/>
     <w:tmpl w:val="BBB6B0DC"/>
@@ -2500,7 +2414,7 @@
 </file>
 
 <file path=word/styles.xml><?xml version="1.0" encoding="utf-8"?>
-<w:styles xmlns:mc="http://schemas.openxmlformats.org/markup-compatibility/2006" xmlns:r="http://schemas.openxmlformats.org/officeDocument/2006/relationships" xmlns:w="http://schemas.openxmlformats.org/wordprocessingml/2006/main" xmlns:w14="http://schemas.microsoft.com/office/word/2010/wordml" mc:Ignorable="w14">
+<w:styles xmlns:mc="http://schemas.openxmlformats.org/markup-compatibility/2006" xmlns:r="http://schemas.openxmlformats.org/officeDocument/2006/relationships" xmlns:w="http://schemas.openxmlformats.org/wordprocessingml/2006/main" xmlns:w14="http://schemas.microsoft.com/office/word/2010/wordml" xmlns:w15="http://schemas.microsoft.com/office/word/2012/wordml" xmlns:w16cid="http://schemas.microsoft.com/office/word/2016/wordml/cid" xmlns:w16se="http://schemas.microsoft.com/office/word/2015/wordml/symex" mc:Ignorable="w14 w15 w16se w16cid">
   <w:docDefaults>
     <w:rPrDefault>
       <w:rPr>
@@ -2524,144 +2438,377 @@
       </w:pPr>
     </w:pPrDefault>
   </w:docDefaults>
-  <w:latentStyles w:defLockedState="0" w:defUIPriority="99" w:defSemiHidden="1" w:defUnhideWhenUsed="1" w:defQFormat="0" w:count="276">
-    <w:lsdException w:name="Normal" w:semiHidden="0" w:uiPriority="0" w:unhideWhenUsed="0" w:qFormat="1"/>
-    <w:lsdException w:name="heading 1" w:semiHidden="0" w:uiPriority="9" w:unhideWhenUsed="0" w:qFormat="1"/>
-    <w:lsdException w:name="heading 2" w:uiPriority="9" w:qFormat="1"/>
-    <w:lsdException w:name="heading 3" w:uiPriority="9" w:qFormat="1"/>
-    <w:lsdException w:name="heading 4" w:uiPriority="9" w:qFormat="1"/>
-    <w:lsdException w:name="heading 5" w:uiPriority="9" w:qFormat="1"/>
-    <w:lsdException w:name="heading 6" w:uiPriority="9" w:qFormat="1"/>
-    <w:lsdException w:name="heading 7" w:uiPriority="9" w:qFormat="1"/>
-    <w:lsdException w:name="heading 8" w:uiPriority="9" w:qFormat="1"/>
-    <w:lsdException w:name="heading 9" w:uiPriority="9" w:qFormat="1"/>
-    <w:lsdException w:name="toc 1" w:uiPriority="39"/>
-    <w:lsdException w:name="toc 2" w:uiPriority="39"/>
-    <w:lsdException w:name="toc 3" w:uiPriority="39"/>
-    <w:lsdException w:name="toc 4" w:uiPriority="39"/>
-    <w:lsdException w:name="toc 5" w:uiPriority="39"/>
-    <w:lsdException w:name="toc 6" w:uiPriority="39"/>
-    <w:lsdException w:name="toc 7" w:uiPriority="39"/>
-    <w:lsdException w:name="toc 8" w:uiPriority="39"/>
-    <w:lsdException w:name="toc 9" w:uiPriority="39"/>
-    <w:lsdException w:name="caption" w:uiPriority="35" w:qFormat="1"/>
-    <w:lsdException w:name="Title" w:semiHidden="0" w:uiPriority="10" w:unhideWhenUsed="0" w:qFormat="1"/>
-    <w:lsdException w:name="Default Paragraph Font" w:uiPriority="1"/>
-    <w:lsdException w:name="Subtitle" w:semiHidden="0" w:uiPriority="11" w:unhideWhenUsed="0" w:qFormat="1"/>
-    <w:lsdException w:name="Strong" w:semiHidden="0" w:uiPriority="22" w:unhideWhenUsed="0" w:qFormat="1"/>
-    <w:lsdException w:name="Emphasis" w:semiHidden="0" w:uiPriority="20" w:unhideWhenUsed="0" w:qFormat="1"/>
-    <w:lsdException w:name="Table Grid" w:semiHidden="0" w:uiPriority="59" w:unhideWhenUsed="0"/>
-    <w:lsdException w:name="Placeholder Text" w:unhideWhenUsed="0"/>
-    <w:lsdException w:name="No Spacing" w:semiHidden="0" w:uiPriority="1" w:unhideWhenUsed="0" w:qFormat="1"/>
-    <w:lsdException w:name="Light Shading" w:semiHidden="0" w:uiPriority="60" w:unhideWhenUsed="0"/>
-    <w:lsdException w:name="Light List" w:semiHidden="0" w:uiPriority="61" w:unhideWhenUsed="0"/>
-    <w:lsdException w:name="Light Grid" w:semiHidden="0" w:uiPriority="62" w:unhideWhenUsed="0"/>
-    <w:lsdException w:name="Medium Shading 1" w:semiHidden="0" w:uiPriority="63" w:unhideWhenUsed="0"/>
-    <w:lsdException w:name="Medium Shading 2" w:semiHidden="0" w:uiPriority="64" w:unhideWhenUsed="0"/>
-    <w:lsdException w:name="Medium List 1" w:semiHidden="0" w:uiPriority="65" w:unhideWhenUsed="0"/>
-    <w:lsdException w:name="Medium List 2" w:semiHidden="0" w:uiPriority="66" w:unhideWhenUsed="0"/>
-    <w:lsdException w:name="Medium Grid 1" w:semiHidden="0" w:uiPriority="67" w:unhideWhenUsed="0"/>
-    <w:lsdException w:name="Medium Grid 2" w:semiHidden="0" w:uiPriority="68" w:unhideWhenUsed="0"/>
-    <w:lsdException w:name="Medium Grid 3" w:semiHidden="0" w:uiPriority="69" w:unhideWhenUsed="0"/>
-    <w:lsdException w:name="Dark List" w:semiHidden="0" w:uiPriority="70" w:unhideWhenUsed="0"/>
-    <w:lsdException w:name="Colorful Shading" w:semiHidden="0" w:uiPriority="71" w:unhideWhenUsed="0"/>
-    <w:lsdException w:name="Colorful List" w:semiHidden="0" w:uiPriority="72" w:unhideWhenUsed="0"/>
-    <w:lsdException w:name="Colorful Grid" w:semiHidden="0" w:uiPriority="73" w:unhideWhenUsed="0"/>
-    <w:lsdException w:name="Light Shading Accent 1" w:semiHidden="0" w:uiPriority="60" w:unhideWhenUsed="0"/>
-    <w:lsdException w:name="Light List Accent 1" w:semiHidden="0" w:uiPriority="61" w:unhideWhenUsed="0"/>
-    <w:lsdException w:name="Light Grid Accent 1" w:semiHidden="0" w:uiPriority="62" w:unhideWhenUsed="0"/>
-    <w:lsdException w:name="Medium Shading 1 Accent 1" w:semiHidden="0" w:uiPriority="63" w:unhideWhenUsed="0"/>
-    <w:lsdException w:name="Medium Shading 2 Accent 1" w:semiHidden="0" w:uiPriority="64" w:unhideWhenUsed="0"/>
-    <w:lsdException w:name="Medium List 1 Accent 1" w:semiHidden="0" w:uiPriority="65" w:unhideWhenUsed="0"/>
-    <w:lsdException w:name="Revision" w:unhideWhenUsed="0"/>
-    <w:lsdException w:name="List Paragraph" w:semiHidden="0" w:uiPriority="34" w:unhideWhenUsed="0" w:qFormat="1"/>
-    <w:lsdException w:name="Quote" w:semiHidden="0" w:uiPriority="29" w:unhideWhenUsed="0" w:qFormat="1"/>
-    <w:lsdException w:name="Intense Quote" w:semiHidden="0" w:uiPriority="30" w:unhideWhenUsed="0" w:qFormat="1"/>
-    <w:lsdException w:name="Medium List 2 Accent 1" w:semiHidden="0" w:uiPriority="66" w:unhideWhenUsed="0"/>
-    <w:lsdException w:name="Medium Grid 1 Accent 1" w:semiHidden="0" w:uiPriority="67" w:unhideWhenUsed="0"/>
-    <w:lsdException w:name="Medium Grid 2 Accent 1" w:semiHidden="0" w:uiPriority="68" w:unhideWhenUsed="0"/>
-    <w:lsdException w:name="Medium Grid 3 Accent 1" w:semiHidden="0" w:uiPriority="69" w:unhideWhenUsed="0"/>
-    <w:lsdException w:name="Dark List Accent 1" w:semiHidden="0" w:uiPriority="70" w:unhideWhenUsed="0"/>
-    <w:lsdException w:name="Colorful Shading Accent 1" w:semiHidden="0" w:uiPriority="71" w:unhideWhenUsed="0"/>
-    <w:lsdException w:name="Colorful List Accent 1" w:semiHidden="0" w:uiPriority="72" w:unhideWhenUsed="0"/>
-    <w:lsdException w:name="Colorful Grid Accent 1" w:semiHidden="0" w:uiPriority="73" w:unhideWhenUsed="0"/>
-    <w:lsdException w:name="Light Shading Accent 2" w:semiHidden="0" w:uiPriority="60" w:unhideWhenUsed="0"/>
-    <w:lsdException w:name="Light List Accent 2" w:semiHidden="0" w:uiPriority="61" w:unhideWhenUsed="0"/>
-    <w:lsdException w:name="Light Grid Accent 2" w:semiHidden="0" w:uiPriority="62" w:unhideWhenUsed="0"/>
-    <w:lsdException w:name="Medium Shading 1 Accent 2" w:semiHidden="0" w:uiPriority="63" w:unhideWhenUsed="0"/>
-    <w:lsdException w:name="Medium Shading 2 Accent 2" w:semiHidden="0" w:uiPriority="64" w:unhideWhenUsed="0"/>
-    <w:lsdException w:name="Medium List 1 Accent 2" w:semiHidden="0" w:uiPriority="65" w:unhideWhenUsed="0"/>
-    <w:lsdException w:name="Medium List 2 Accent 2" w:semiHidden="0" w:uiPriority="66" w:unhideWhenUsed="0"/>
-    <w:lsdException w:name="Medium Grid 1 Accent 2" w:semiHidden="0" w:uiPriority="67" w:unhideWhenUsed="0"/>
-    <w:lsdException w:name="Medium Grid 2 Accent 2" w:semiHidden="0" w:uiPriority="68" w:unhideWhenUsed="0"/>
-    <w:lsdException w:name="Medium Grid 3 Accent 2" w:semiHidden="0" w:uiPriority="69" w:unhideWhenUsed="0"/>
-    <w:lsdException w:name="Dark List Accent 2" w:semiHidden="0" w:uiPriority="70" w:unhideWhenUsed="0"/>
-    <w:lsdException w:name="Colorful Shading Accent 2" w:semiHidden="0" w:uiPriority="71" w:unhideWhenUsed="0"/>
-    <w:lsdException w:name="Colorful List Accent 2" w:semiHidden="0" w:uiPriority="72" w:unhideWhenUsed="0"/>
-    <w:lsdException w:name="Colorful Grid Accent 2" w:semiHidden="0" w:uiPriority="73" w:unhideWhenUsed="0"/>
-    <w:lsdException w:name="Light Shading Accent 3" w:semiHidden="0" w:uiPriority="60" w:unhideWhenUsed="0"/>
-    <w:lsdException w:name="Light List Accent 3" w:semiHidden="0" w:uiPriority="61" w:unhideWhenUsed="0"/>
-    <w:lsdException w:name="Light Grid Accent 3" w:semiHidden="0" w:uiPriority="62" w:unhideWhenUsed="0"/>
-    <w:lsdException w:name="Medium Shading 1 Accent 3" w:semiHidden="0" w:uiPriority="63" w:unhideWhenUsed="0"/>
-    <w:lsdException w:name="Medium Shading 2 Accent 3" w:semiHidden="0" w:uiPriority="64" w:unhideWhenUsed="0"/>
-    <w:lsdException w:name="Medium List 1 Accent 3" w:semiHidden="0" w:uiPriority="65" w:unhideWhenUsed="0"/>
-    <w:lsdException w:name="Medium List 2 Accent 3" w:semiHidden="0" w:uiPriority="66" w:unhideWhenUsed="0"/>
-    <w:lsdException w:name="Medium Grid 1 Accent 3" w:semiHidden="0" w:uiPriority="67" w:unhideWhenUsed="0"/>
-    <w:lsdException w:name="Medium Grid 2 Accent 3" w:semiHidden="0" w:uiPriority="68" w:unhideWhenUsed="0"/>
-    <w:lsdException w:name="Medium Grid 3 Accent 3" w:semiHidden="0" w:uiPriority="69" w:unhideWhenUsed="0"/>
-    <w:lsdException w:name="Dark List Accent 3" w:semiHidden="0" w:uiPriority="70" w:unhideWhenUsed="0"/>
-    <w:lsdException w:name="Colorful Shading Accent 3" w:semiHidden="0" w:uiPriority="71" w:unhideWhenUsed="0"/>
-    <w:lsdException w:name="Colorful List Accent 3" w:semiHidden="0" w:uiPriority="72" w:unhideWhenUsed="0"/>
-    <w:lsdException w:name="Colorful Grid Accent 3" w:semiHidden="0" w:uiPriority="73" w:unhideWhenUsed="0"/>
-    <w:lsdException w:name="Light Shading Accent 4" w:semiHidden="0" w:uiPriority="60" w:unhideWhenUsed="0"/>
-    <w:lsdException w:name="Light List Accent 4" w:semiHidden="0" w:uiPriority="61" w:unhideWhenUsed="0"/>
-    <w:lsdException w:name="Light Grid Accent 4" w:semiHidden="0" w:uiPriority="62" w:unhideWhenUsed="0"/>
-    <w:lsdException w:name="Medium Shading 1 Accent 4" w:semiHidden="0" w:uiPriority="63" w:unhideWhenUsed="0"/>
-    <w:lsdException w:name="Medium Shading 2 Accent 4" w:semiHidden="0" w:uiPriority="64" w:unhideWhenUsed="0"/>
-    <w:lsdException w:name="Medium List 1 Accent 4" w:semiHidden="0" w:uiPriority="65" w:unhideWhenUsed="0"/>
-    <w:lsdException w:name="Medium List 2 Accent 4" w:semiHidden="0" w:uiPriority="66" w:unhideWhenUsed="0"/>
-    <w:lsdException w:name="Medium Grid 1 Accent 4" w:semiHidden="0" w:uiPriority="67" w:unhideWhenUsed="0"/>
-    <w:lsdException w:name="Medium Grid 2 Accent 4" w:semiHidden="0" w:uiPriority="68" w:unhideWhenUsed="0"/>
-    <w:lsdException w:name="Medium Grid 3 Accent 4" w:semiHidden="0" w:uiPriority="69" w:unhideWhenUsed="0"/>
-    <w:lsdException w:name="Dark List Accent 4" w:semiHidden="0" w:uiPriority="70" w:unhideWhenUsed="0"/>
-    <w:lsdException w:name="Colorful Shading Accent 4" w:semiHidden="0" w:uiPriority="71" w:unhideWhenUsed="0"/>
-    <w:lsdException w:name="Colorful List Accent 4" w:semiHidden="0" w:uiPriority="72" w:unhideWhenUsed="0"/>
-    <w:lsdException w:name="Colorful Grid Accent 4" w:semiHidden="0" w:uiPriority="73" w:unhideWhenUsed="0"/>
-    <w:lsdException w:name="Light Shading Accent 5" w:semiHidden="0" w:uiPriority="60" w:unhideWhenUsed="0"/>
-    <w:lsdException w:name="Light List Accent 5" w:semiHidden="0" w:uiPriority="61" w:unhideWhenUsed="0"/>
-    <w:lsdException w:name="Light Grid Accent 5" w:semiHidden="0" w:uiPriority="62" w:unhideWhenUsed="0"/>
-    <w:lsdException w:name="Medium Shading 1 Accent 5" w:semiHidden="0" w:uiPriority="63" w:unhideWhenUsed="0"/>
-    <w:lsdException w:name="Medium Shading 2 Accent 5" w:semiHidden="0" w:uiPriority="64" w:unhideWhenUsed="0"/>
-    <w:lsdException w:name="Medium List 1 Accent 5" w:semiHidden="0" w:uiPriority="65" w:unhideWhenUsed="0"/>
-    <w:lsdException w:name="Medium List 2 Accent 5" w:semiHidden="0" w:uiPriority="66" w:unhideWhenUsed="0"/>
-    <w:lsdException w:name="Medium Grid 1 Accent 5" w:semiHidden="0" w:uiPriority="67" w:unhideWhenUsed="0"/>
-    <w:lsdException w:name="Medium Grid 2 Accent 5" w:semiHidden="0" w:uiPriority="68" w:unhideWhenUsed="0"/>
-    <w:lsdException w:name="Medium Grid 3 Accent 5" w:semiHidden="0" w:uiPriority="69" w:unhideWhenUsed="0"/>
-    <w:lsdException w:name="Dark List Accent 5" w:semiHidden="0" w:uiPriority="70" w:unhideWhenUsed="0"/>
-    <w:lsdException w:name="Colorful Shading Accent 5" w:semiHidden="0" w:uiPriority="71" w:unhideWhenUsed="0"/>
-    <w:lsdException w:name="Colorful List Accent 5" w:semiHidden="0" w:uiPriority="72" w:unhideWhenUsed="0"/>
-    <w:lsdException w:name="Colorful Grid Accent 5" w:semiHidden="0" w:uiPriority="73" w:unhideWhenUsed="0"/>
-    <w:lsdException w:name="Light Shading Accent 6" w:semiHidden="0" w:uiPriority="60" w:unhideWhenUsed="0"/>
-    <w:lsdException w:name="Light List Accent 6" w:semiHidden="0" w:uiPriority="61" w:unhideWhenUsed="0"/>
-    <w:lsdException w:name="Light Grid Accent 6" w:semiHidden="0" w:uiPriority="62" w:unhideWhenUsed="0"/>
-    <w:lsdException w:name="Medium Shading 1 Accent 6" w:semiHidden="0" w:uiPriority="63" w:unhideWhenUsed="0"/>
-    <w:lsdException w:name="Medium Shading 2 Accent 6" w:semiHidden="0" w:uiPriority="64" w:unhideWhenUsed="0"/>
-    <w:lsdException w:name="Medium List 1 Accent 6" w:semiHidden="0" w:uiPriority="65" w:unhideWhenUsed="0"/>
-    <w:lsdException w:name="Medium List 2 Accent 6" w:semiHidden="0" w:uiPriority="66" w:unhideWhenUsed="0"/>
-    <w:lsdException w:name="Medium Grid 1 Accent 6" w:semiHidden="0" w:uiPriority="67" w:unhideWhenUsed="0"/>
-    <w:lsdException w:name="Medium Grid 2 Accent 6" w:semiHidden="0" w:uiPriority="68" w:unhideWhenUsed="0"/>
-    <w:lsdException w:name="Medium Grid 3 Accent 6" w:semiHidden="0" w:uiPriority="69" w:unhideWhenUsed="0"/>
-    <w:lsdException w:name="Dark List Accent 6" w:semiHidden="0" w:uiPriority="70" w:unhideWhenUsed="0"/>
-    <w:lsdException w:name="Colorful Shading Accent 6" w:semiHidden="0" w:uiPriority="71" w:unhideWhenUsed="0"/>
-    <w:lsdException w:name="Colorful List Accent 6" w:semiHidden="0" w:uiPriority="72" w:unhideWhenUsed="0"/>
-    <w:lsdException w:name="Colorful Grid Accent 6" w:semiHidden="0" w:uiPriority="73" w:unhideWhenUsed="0"/>
-    <w:lsdException w:name="Subtle Emphasis" w:semiHidden="0" w:uiPriority="19" w:unhideWhenUsed="0" w:qFormat="1"/>
-    <w:lsdException w:name="Intense Emphasis" w:semiHidden="0" w:uiPriority="21" w:unhideWhenUsed="0" w:qFormat="1"/>
-    <w:lsdException w:name="Subtle Reference" w:semiHidden="0" w:uiPriority="31" w:unhideWhenUsed="0" w:qFormat="1"/>
-    <w:lsdException w:name="Intense Reference" w:semiHidden="0" w:uiPriority="32" w:unhideWhenUsed="0" w:qFormat="1"/>
-    <w:lsdException w:name="Book Title" w:semiHidden="0" w:uiPriority="33" w:unhideWhenUsed="0" w:qFormat="1"/>
-    <w:lsdException w:name="Bibliography" w:uiPriority="37"/>
-    <w:lsdException w:name="TOC Heading" w:uiPriority="39" w:qFormat="1"/>
+  <w:latentStyles w:defLockedState="0" w:defUIPriority="99" w:defSemiHidden="0" w:defUnhideWhenUsed="0" w:defQFormat="0" w:count="375">
+    <w:lsdException w:name="Normal" w:uiPriority="0" w:qFormat="1"/>
+    <w:lsdException w:name="heading 1" w:uiPriority="9" w:qFormat="1"/>
+    <w:lsdException w:name="heading 2" w:semiHidden="1" w:uiPriority="9" w:unhideWhenUsed="1" w:qFormat="1"/>
+    <w:lsdException w:name="heading 3" w:semiHidden="1" w:uiPriority="9" w:unhideWhenUsed="1" w:qFormat="1"/>
+    <w:lsdException w:name="heading 4" w:semiHidden="1" w:uiPriority="9" w:unhideWhenUsed="1" w:qFormat="1"/>
+    <w:lsdException w:name="heading 5" w:semiHidden="1" w:uiPriority="9" w:unhideWhenUsed="1" w:qFormat="1"/>
+    <w:lsdException w:name="heading 6" w:semiHidden="1" w:uiPriority="9" w:unhideWhenUsed="1" w:qFormat="1"/>
+    <w:lsdException w:name="heading 7" w:semiHidden="1" w:uiPriority="9" w:unhideWhenUsed="1" w:qFormat="1"/>
+    <w:lsdException w:name="heading 8" w:semiHidden="1" w:uiPriority="9" w:unhideWhenUsed="1" w:qFormat="1"/>
+    <w:lsdException w:name="heading 9" w:semiHidden="1" w:uiPriority="9" w:unhideWhenUsed="1" w:qFormat="1"/>
+    <w:lsdException w:name="index 1" w:semiHidden="1" w:unhideWhenUsed="1"/>
+    <w:lsdException w:name="index 2" w:semiHidden="1" w:unhideWhenUsed="1"/>
+    <w:lsdException w:name="index 3" w:semiHidden="1" w:unhideWhenUsed="1"/>
+    <w:lsdException w:name="index 4" w:semiHidden="1" w:unhideWhenUsed="1"/>
+    <w:lsdException w:name="index 5" w:semiHidden="1" w:unhideWhenUsed="1"/>
+    <w:lsdException w:name="index 6" w:semiHidden="1" w:unhideWhenUsed="1"/>
+    <w:lsdException w:name="index 7" w:semiHidden="1" w:unhideWhenUsed="1"/>
+    <w:lsdException w:name="index 8" w:semiHidden="1" w:unhideWhenUsed="1"/>
+    <w:lsdException w:name="index 9" w:semiHidden="1" w:unhideWhenUsed="1"/>
+    <w:lsdException w:name="toc 1" w:semiHidden="1" w:uiPriority="39" w:unhideWhenUsed="1"/>
+    <w:lsdException w:name="toc 2" w:semiHidden="1" w:uiPriority="39" w:unhideWhenUsed="1"/>
+    <w:lsdException w:name="toc 3" w:semiHidden="1" w:uiPriority="39" w:unhideWhenUsed="1"/>
+    <w:lsdException w:name="toc 4" w:semiHidden="1" w:uiPriority="39" w:unhideWhenUsed="1"/>
+    <w:lsdException w:name="toc 5" w:semiHidden="1" w:uiPriority="39" w:unhideWhenUsed="1"/>
+    <w:lsdException w:name="toc 6" w:semiHidden="1" w:uiPriority="39" w:unhideWhenUsed="1"/>
+    <w:lsdException w:name="toc 7" w:semiHidden="1" w:uiPriority="39" w:unhideWhenUsed="1"/>
+    <w:lsdException w:name="toc 8" w:semiHidden="1" w:uiPriority="39" w:unhideWhenUsed="1"/>
+    <w:lsdException w:name="toc 9" w:semiHidden="1" w:uiPriority="39" w:unhideWhenUsed="1"/>
+    <w:lsdException w:name="Normal Indent" w:semiHidden="1" w:unhideWhenUsed="1"/>
+    <w:lsdException w:name="footnote text" w:semiHidden="1" w:unhideWhenUsed="1"/>
+    <w:lsdException w:name="annotation text" w:semiHidden="1" w:unhideWhenUsed="1"/>
+    <w:lsdException w:name="header" w:semiHidden="1" w:unhideWhenUsed="1"/>
+    <w:lsdException w:name="footer" w:semiHidden="1" w:unhideWhenUsed="1"/>
+    <w:lsdException w:name="index heading" w:semiHidden="1" w:unhideWhenUsed="1"/>
+    <w:lsdException w:name="caption" w:semiHidden="1" w:uiPriority="35" w:unhideWhenUsed="1" w:qFormat="1"/>
+    <w:lsdException w:name="table of figures" w:semiHidden="1" w:unhideWhenUsed="1"/>
+    <w:lsdException w:name="envelope address" w:semiHidden="1" w:unhideWhenUsed="1"/>
+    <w:lsdException w:name="envelope return" w:semiHidden="1" w:unhideWhenUsed="1"/>
+    <w:lsdException w:name="footnote reference" w:semiHidden="1" w:unhideWhenUsed="1"/>
+    <w:lsdException w:name="annotation reference" w:semiHidden="1" w:unhideWhenUsed="1"/>
+    <w:lsdException w:name="line number" w:semiHidden="1" w:unhideWhenUsed="1"/>
+    <w:lsdException w:name="page number" w:semiHidden="1" w:unhideWhenUsed="1"/>
+    <w:lsdException w:name="endnote reference" w:semiHidden="1" w:unhideWhenUsed="1"/>
+    <w:lsdException w:name="endnote text" w:semiHidden="1" w:unhideWhenUsed="1"/>
+    <w:lsdException w:name="table of authorities" w:semiHidden="1" w:unhideWhenUsed="1"/>
+    <w:lsdException w:name="macro" w:semiHidden="1" w:unhideWhenUsed="1"/>
+    <w:lsdException w:name="toa heading" w:semiHidden="1" w:unhideWhenUsed="1"/>
+    <w:lsdException w:name="List" w:semiHidden="1" w:unhideWhenUsed="1"/>
+    <w:lsdException w:name="List Bullet" w:semiHidden="1" w:unhideWhenUsed="1"/>
+    <w:lsdException w:name="List Number" w:semiHidden="1" w:unhideWhenUsed="1"/>
+    <w:lsdException w:name="List 2" w:semiHidden="1" w:unhideWhenUsed="1"/>
+    <w:lsdException w:name="List 3" w:semiHidden="1" w:unhideWhenUsed="1"/>
+    <w:lsdException w:name="List 4" w:semiHidden="1" w:unhideWhenUsed="1"/>
+    <w:lsdException w:name="List 5" w:semiHidden="1" w:unhideWhenUsed="1"/>
+    <w:lsdException w:name="List Bullet 2" w:semiHidden="1" w:unhideWhenUsed="1"/>
+    <w:lsdException w:name="List Bullet 3" w:semiHidden="1" w:unhideWhenUsed="1"/>
+    <w:lsdException w:name="List Bullet 4" w:semiHidden="1" w:unhideWhenUsed="1"/>
+    <w:lsdException w:name="List Bullet 5" w:semiHidden="1" w:unhideWhenUsed="1"/>
+    <w:lsdException w:name="List Number 2" w:semiHidden="1" w:unhideWhenUsed="1"/>
+    <w:lsdException w:name="List Number 3" w:semiHidden="1" w:unhideWhenUsed="1"/>
+    <w:lsdException w:name="List Number 4" w:semiHidden="1" w:unhideWhenUsed="1"/>
+    <w:lsdException w:name="List Number 5" w:semiHidden="1" w:unhideWhenUsed="1"/>
+    <w:lsdException w:name="Title" w:uiPriority="10" w:qFormat="1"/>
+    <w:lsdException w:name="Closing" w:semiHidden="1" w:unhideWhenUsed="1"/>
+    <w:lsdException w:name="Signature" w:semiHidden="1" w:unhideWhenUsed="1"/>
+    <w:lsdException w:name="Default Paragraph Font" w:semiHidden="1" w:uiPriority="1" w:unhideWhenUsed="1"/>
+    <w:lsdException w:name="Body Text" w:semiHidden="1" w:unhideWhenUsed="1"/>
+    <w:lsdException w:name="Body Text Indent" w:semiHidden="1" w:unhideWhenUsed="1"/>
+    <w:lsdException w:name="List Continue" w:semiHidden="1" w:unhideWhenUsed="1"/>
+    <w:lsdException w:name="List Continue 2" w:semiHidden="1" w:unhideWhenUsed="1"/>
+    <w:lsdException w:name="List Continue 3" w:semiHidden="1" w:unhideWhenUsed="1"/>
+    <w:lsdException w:name="List Continue 4" w:semiHidden="1" w:unhideWhenUsed="1"/>
+    <w:lsdException w:name="List Continue 5" w:semiHidden="1" w:unhideWhenUsed="1"/>
+    <w:lsdException w:name="Message Header" w:semiHidden="1" w:unhideWhenUsed="1"/>
+    <w:lsdException w:name="Subtitle" w:uiPriority="11" w:qFormat="1"/>
+    <w:lsdException w:name="Salutation" w:semiHidden="1" w:unhideWhenUsed="1"/>
+    <w:lsdException w:name="Date" w:semiHidden="1" w:unhideWhenUsed="1"/>
+    <w:lsdException w:name="Body Text First Indent" w:semiHidden="1" w:unhideWhenUsed="1"/>
+    <w:lsdException w:name="Body Text First Indent 2" w:semiHidden="1" w:unhideWhenUsed="1"/>
+    <w:lsdException w:name="Note Heading" w:semiHidden="1" w:unhideWhenUsed="1"/>
+    <w:lsdException w:name="Body Text 2" w:semiHidden="1" w:unhideWhenUsed="1"/>
+    <w:lsdException w:name="Body Text 3" w:semiHidden="1" w:unhideWhenUsed="1"/>
+    <w:lsdException w:name="Body Text Indent 2" w:semiHidden="1" w:unhideWhenUsed="1"/>
+    <w:lsdException w:name="Body Text Indent 3" w:semiHidden="1" w:unhideWhenUsed="1"/>
+    <w:lsdException w:name="Block Text" w:semiHidden="1" w:unhideWhenUsed="1"/>
+    <w:lsdException w:name="Hyperlink" w:semiHidden="1" w:unhideWhenUsed="1"/>
+    <w:lsdException w:name="FollowedHyperlink" w:semiHidden="1" w:unhideWhenUsed="1"/>
+    <w:lsdException w:name="Strong" w:uiPriority="22" w:qFormat="1"/>
+    <w:lsdException w:name="Emphasis" w:uiPriority="20" w:qFormat="1"/>
+    <w:lsdException w:name="Document Map" w:semiHidden="1" w:unhideWhenUsed="1"/>
+    <w:lsdException w:name="Plain Text" w:semiHidden="1" w:unhideWhenUsed="1"/>
+    <w:lsdException w:name="E-mail Signature" w:semiHidden="1" w:unhideWhenUsed="1"/>
+    <w:lsdException w:name="HTML Top of Form" w:semiHidden="1" w:unhideWhenUsed="1"/>
+    <w:lsdException w:name="HTML Bottom of Form" w:semiHidden="1" w:unhideWhenUsed="1"/>
+    <w:lsdException w:name="Normal (Web)" w:semiHidden="1" w:unhideWhenUsed="1"/>
+    <w:lsdException w:name="HTML Acronym" w:semiHidden="1" w:unhideWhenUsed="1"/>
+    <w:lsdException w:name="HTML Address" w:semiHidden="1" w:unhideWhenUsed="1"/>
+    <w:lsdException w:name="HTML Cite" w:semiHidden="1" w:unhideWhenUsed="1"/>
+    <w:lsdException w:name="HTML Code" w:semiHidden="1" w:unhideWhenUsed="1"/>
+    <w:lsdException w:name="HTML Definition" w:semiHidden="1" w:unhideWhenUsed="1"/>
+    <w:lsdException w:name="HTML Keyboard" w:semiHidden="1" w:unhideWhenUsed="1"/>
+    <w:lsdException w:name="HTML Preformatted" w:semiHidden="1" w:unhideWhenUsed="1"/>
+    <w:lsdException w:name="HTML Sample" w:semiHidden="1" w:unhideWhenUsed="1"/>
+    <w:lsdException w:name="HTML Typewriter" w:semiHidden="1" w:unhideWhenUsed="1"/>
+    <w:lsdException w:name="HTML Variable" w:semiHidden="1" w:unhideWhenUsed="1"/>
+    <w:lsdException w:name="Normal Table" w:semiHidden="1" w:unhideWhenUsed="1"/>
+    <w:lsdException w:name="annotation subject" w:semiHidden="1" w:unhideWhenUsed="1"/>
+    <w:lsdException w:name="No List" w:semiHidden="1" w:unhideWhenUsed="1"/>
+    <w:lsdException w:name="Outline List 1" w:semiHidden="1" w:unhideWhenUsed="1"/>
+    <w:lsdException w:name="Outline List 2" w:semiHidden="1" w:unhideWhenUsed="1"/>
+    <w:lsdException w:name="Outline List 3" w:semiHidden="1" w:unhideWhenUsed="1"/>
+    <w:lsdException w:name="Table Simple 1" w:semiHidden="1" w:unhideWhenUsed="1"/>
+    <w:lsdException w:name="Table Simple 2" w:semiHidden="1" w:unhideWhenUsed="1"/>
+    <w:lsdException w:name="Table Simple 3" w:semiHidden="1" w:unhideWhenUsed="1"/>
+    <w:lsdException w:name="Table Classic 1" w:semiHidden="1" w:unhideWhenUsed="1"/>
+    <w:lsdException w:name="Table Classic 2" w:semiHidden="1" w:unhideWhenUsed="1"/>
+    <w:lsdException w:name="Table Classic 3" w:semiHidden="1" w:unhideWhenUsed="1"/>
+    <w:lsdException w:name="Table Classic 4" w:semiHidden="1" w:unhideWhenUsed="1"/>
+    <w:lsdException w:name="Table Colorful 1" w:semiHidden="1" w:unhideWhenUsed="1"/>
+    <w:lsdException w:name="Table Colorful 2" w:semiHidden="1" w:unhideWhenUsed="1"/>
+    <w:lsdException w:name="Table Colorful 3" w:semiHidden="1" w:unhideWhenUsed="1"/>
+    <w:lsdException w:name="Table Columns 1" w:semiHidden="1" w:unhideWhenUsed="1"/>
+    <w:lsdException w:name="Table Columns 2" w:semiHidden="1" w:unhideWhenUsed="1"/>
+    <w:lsdException w:name="Table Columns 3" w:semiHidden="1" w:unhideWhenUsed="1"/>
+    <w:lsdException w:name="Table Columns 4" w:semiHidden="1" w:unhideWhenUsed="1"/>
+    <w:lsdException w:name="Table Columns 5" w:semiHidden="1" w:unhideWhenUsed="1"/>
+    <w:lsdException w:name="Table Grid 1" w:semiHidden="1" w:unhideWhenUsed="1"/>
+    <w:lsdException w:name="Table Grid 2" w:semiHidden="1" w:unhideWhenUsed="1"/>
+    <w:lsdException w:name="Table Grid 3" w:semiHidden="1" w:unhideWhenUsed="1"/>
+    <w:lsdException w:name="Table Grid 4" w:semiHidden="1" w:unhideWhenUsed="1"/>
+    <w:lsdException w:name="Table Grid 5" w:semiHidden="1" w:unhideWhenUsed="1"/>
+    <w:lsdException w:name="Table Grid 6" w:semiHidden="1" w:unhideWhenUsed="1"/>
+    <w:lsdException w:name="Table Grid 7" w:semiHidden="1" w:unhideWhenUsed="1"/>
+    <w:lsdException w:name="Table Grid 8" w:semiHidden="1" w:unhideWhenUsed="1"/>
+    <w:lsdException w:name="Table List 1" w:semiHidden="1" w:unhideWhenUsed="1"/>
+    <w:lsdException w:name="Table List 2" w:semiHidden="1" w:unhideWhenUsed="1"/>
+    <w:lsdException w:name="Table List 3" w:semiHidden="1" w:unhideWhenUsed="1"/>
+    <w:lsdException w:name="Table List 4" w:semiHidden="1" w:unhideWhenUsed="1"/>
+    <w:lsdException w:name="Table List 5" w:semiHidden="1" w:unhideWhenUsed="1"/>
+    <w:lsdException w:name="Table List 6" w:semiHidden="1" w:unhideWhenUsed="1"/>
+    <w:lsdException w:name="Table List 7" w:semiHidden="1" w:unhideWhenUsed="1"/>
+    <w:lsdException w:name="Table List 8" w:semiHidden="1" w:unhideWhenUsed="1"/>
+    <w:lsdException w:name="Table 3D effects 1" w:semiHidden="1" w:unhideWhenUsed="1"/>
+    <w:lsdException w:name="Table 3D effects 2" w:semiHidden="1" w:unhideWhenUsed="1"/>
+    <w:lsdException w:name="Table 3D effects 3" w:semiHidden="1" w:unhideWhenUsed="1"/>
+    <w:lsdException w:name="Table Contemporary" w:semiHidden="1" w:unhideWhenUsed="1"/>
+    <w:lsdException w:name="Table Elegant" w:semiHidden="1" w:unhideWhenUsed="1"/>
+    <w:lsdException w:name="Table Professional" w:semiHidden="1" w:unhideWhenUsed="1"/>
+    <w:lsdException w:name="Table Subtle 1" w:semiHidden="1" w:unhideWhenUsed="1"/>
+    <w:lsdException w:name="Table Subtle 2" w:semiHidden="1" w:unhideWhenUsed="1"/>
+    <w:lsdException w:name="Table Web 1" w:semiHidden="1" w:unhideWhenUsed="1"/>
+    <w:lsdException w:name="Table Web 2" w:semiHidden="1" w:unhideWhenUsed="1"/>
+    <w:lsdException w:name="Table Web 3" w:semiHidden="1" w:unhideWhenUsed="1"/>
+    <w:lsdException w:name="Balloon Text" w:semiHidden="1" w:unhideWhenUsed="1"/>
+    <w:lsdException w:name="Table Grid" w:uiPriority="59"/>
+    <w:lsdException w:name="Table Theme" w:semiHidden="1" w:unhideWhenUsed="1"/>
+    <w:lsdException w:name="Placeholder Text" w:semiHidden="1"/>
+    <w:lsdException w:name="No Spacing" w:uiPriority="1" w:qFormat="1"/>
+    <w:lsdException w:name="Light Shading" w:uiPriority="60"/>
+    <w:lsdException w:name="Light List" w:uiPriority="61"/>
+    <w:lsdException w:name="Light Grid" w:uiPriority="62"/>
+    <w:lsdException w:name="Medium Shading 1" w:uiPriority="63"/>
+    <w:lsdException w:name="Medium Shading 2" w:uiPriority="64"/>
+    <w:lsdException w:name="Medium List 1" w:uiPriority="65"/>
+    <w:lsdException w:name="Medium List 2" w:uiPriority="66"/>
+    <w:lsdException w:name="Medium Grid 1" w:uiPriority="67"/>
+    <w:lsdException w:name="Medium Grid 2" w:uiPriority="68"/>
+    <w:lsdException w:name="Medium Grid 3" w:uiPriority="69"/>
+    <w:lsdException w:name="Dark List" w:uiPriority="70"/>
+    <w:lsdException w:name="Colorful Shading" w:uiPriority="71"/>
+    <w:lsdException w:name="Colorful List" w:uiPriority="72"/>
+    <w:lsdException w:name="Colorful Grid" w:uiPriority="73"/>
+    <w:lsdException w:name="Light Shading Accent 1" w:uiPriority="60"/>
+    <w:lsdException w:name="Light List Accent 1" w:uiPriority="61"/>
+    <w:lsdException w:name="Light Grid Accent 1" w:uiPriority="62"/>
+    <w:lsdException w:name="Medium Shading 1 Accent 1" w:uiPriority="63"/>
+    <w:lsdException w:name="Medium Shading 2 Accent 1" w:uiPriority="64"/>
+    <w:lsdException w:name="Medium List 1 Accent 1" w:uiPriority="65"/>
+    <w:lsdException w:name="Revision" w:semiHidden="1"/>
+    <w:lsdException w:name="List Paragraph" w:uiPriority="34" w:qFormat="1"/>
+    <w:lsdException w:name="Quote" w:uiPriority="29" w:qFormat="1"/>
+    <w:lsdException w:name="Intense Quote" w:uiPriority="30" w:qFormat="1"/>
+    <w:lsdException w:name="Medium List 2 Accent 1" w:uiPriority="66"/>
+    <w:lsdException w:name="Medium Grid 1 Accent 1" w:uiPriority="67"/>
+    <w:lsdException w:name="Medium Grid 2 Accent 1" w:uiPriority="68"/>
+    <w:lsdException w:name="Medium Grid 3 Accent 1" w:uiPriority="69"/>
+    <w:lsdException w:name="Dark List Accent 1" w:uiPriority="70"/>
+    <w:lsdException w:name="Colorful Shading Accent 1" w:uiPriority="71"/>
+    <w:lsdException w:name="Colorful List Accent 1" w:uiPriority="72"/>
+    <w:lsdException w:name="Colorful Grid Accent 1" w:uiPriority="73"/>
+    <w:lsdException w:name="Light Shading Accent 2" w:uiPriority="60"/>
+    <w:lsdException w:name="Light List Accent 2" w:uiPriority="61"/>
+    <w:lsdException w:name="Light Grid Accent 2" w:uiPriority="62"/>
+    <w:lsdException w:name="Medium Shading 1 Accent 2" w:uiPriority="63"/>
+    <w:lsdException w:name="Medium Shading 2 Accent 2" w:uiPriority="64"/>
+    <w:lsdException w:name="Medium List 1 Accent 2" w:uiPriority="65"/>
+    <w:lsdException w:name="Medium List 2 Accent 2" w:uiPriority="66"/>
+    <w:lsdException w:name="Medium Grid 1 Accent 2" w:uiPriority="67"/>
+    <w:lsdException w:name="Medium Grid 2 Accent 2" w:uiPriority="68"/>
+    <w:lsdException w:name="Medium Grid 3 Accent 2" w:uiPriority="69"/>
+    <w:lsdException w:name="Dark List Accent 2" w:uiPriority="70"/>
+    <w:lsdException w:name="Colorful Shading Accent 2" w:uiPriority="71"/>
+    <w:lsdException w:name="Colorful List Accent 2" w:uiPriority="72"/>
+    <w:lsdException w:name="Colorful Grid Accent 2" w:uiPriority="73"/>
+    <w:lsdException w:name="Light Shading Accent 3" w:uiPriority="60"/>
+    <w:lsdException w:name="Light List Accent 3" w:uiPriority="61"/>
+    <w:lsdException w:name="Light Grid Accent 3" w:uiPriority="62"/>
+    <w:lsdException w:name="Medium Shading 1 Accent 3" w:uiPriority="63"/>
+    <w:lsdException w:name="Medium Shading 2 Accent 3" w:uiPriority="64"/>
+    <w:lsdException w:name="Medium List 1 Accent 3" w:uiPriority="65"/>
+    <w:lsdException w:name="Medium List 2 Accent 3" w:uiPriority="66"/>
+    <w:lsdException w:name="Medium Grid 1 Accent 3" w:uiPriority="67"/>
+    <w:lsdException w:name="Medium Grid 2 Accent 3" w:uiPriority="68"/>
+    <w:lsdException w:name="Medium Grid 3 Accent 3" w:uiPriority="69"/>
+    <w:lsdException w:name="Dark List Accent 3" w:uiPriority="70"/>
+    <w:lsdException w:name="Colorful Shading Accent 3" w:uiPriority="71"/>
+    <w:lsdException w:name="Colorful List Accent 3" w:uiPriority="72"/>
+    <w:lsdException w:name="Colorful Grid Accent 3" w:uiPriority="73"/>
+    <w:lsdException w:name="Light Shading Accent 4" w:uiPriority="60"/>
+    <w:lsdException w:name="Light List Accent 4" w:uiPriority="61"/>
+    <w:lsdException w:name="Light Grid Accent 4" w:uiPriority="62"/>
+    <w:lsdException w:name="Medium Shading 1 Accent 4" w:uiPriority="63"/>
+    <w:lsdException w:name="Medium Shading 2 Accent 4" w:uiPriority="64"/>
+    <w:lsdException w:name="Medium List 1 Accent 4" w:uiPriority="65"/>
+    <w:lsdException w:name="Medium List 2 Accent 4" w:uiPriority="66"/>
+    <w:lsdException w:name="Medium Grid 1 Accent 4" w:uiPriority="67"/>
+    <w:lsdException w:name="Medium Grid 2 Accent 4" w:uiPriority="68"/>
+    <w:lsdException w:name="Medium Grid 3 Accent 4" w:uiPriority="69"/>
+    <w:lsdException w:name="Dark List Accent 4" w:uiPriority="70"/>
+    <w:lsdException w:name="Colorful Shading Accent 4" w:uiPriority="71"/>
+    <w:lsdException w:name="Colorful List Accent 4" w:uiPriority="72"/>
+    <w:lsdException w:name="Colorful Grid Accent 4" w:uiPriority="73"/>
+    <w:lsdException w:name="Light Shading Accent 5" w:uiPriority="60"/>
+    <w:lsdException w:name="Light List Accent 5" w:uiPriority="61"/>
+    <w:lsdException w:name="Light Grid Accent 5" w:uiPriority="62"/>
+    <w:lsdException w:name="Medium Shading 1 Accent 5" w:uiPriority="63"/>
+    <w:lsdException w:name="Medium Shading 2 Accent 5" w:uiPriority="64"/>
+    <w:lsdException w:name="Medium List 1 Accent 5" w:uiPriority="65"/>
+    <w:lsdException w:name="Medium List 2 Accent 5" w:uiPriority="66"/>
+    <w:lsdException w:name="Medium Grid 1 Accent 5" w:uiPriority="67"/>
+    <w:lsdException w:name="Medium Grid 2 Accent 5" w:uiPriority="68"/>
+    <w:lsdException w:name="Medium Grid 3 Accent 5" w:uiPriority="69"/>
+    <w:lsdException w:name="Dark List Accent 5" w:uiPriority="70"/>
+    <w:lsdException w:name="Colorful Shading Accent 5" w:uiPriority="71"/>
+    <w:lsdException w:name="Colorful List Accent 5" w:uiPriority="72"/>
+    <w:lsdException w:name="Colorful Grid Accent 5" w:uiPriority="73"/>
+    <w:lsdException w:name="Light Shading Accent 6" w:uiPriority="60"/>
+    <w:lsdException w:name="Light List Accent 6" w:uiPriority="61"/>
+    <w:lsdException w:name="Light Grid Accent 6" w:uiPriority="62"/>
+    <w:lsdException w:name="Medium Shading 1 Accent 6" w:uiPriority="63"/>
+    <w:lsdException w:name="Medium Shading 2 Accent 6" w:uiPriority="64"/>
+    <w:lsdException w:name="Medium List 1 Accent 6" w:uiPriority="65"/>
+    <w:lsdException w:name="Medium List 2 Accent 6" w:uiPriority="66"/>
+    <w:lsdException w:name="Medium Grid 1 Accent 6" w:uiPriority="67"/>
+    <w:lsdException w:name="Medium Grid 2 Accent 6" w:uiPriority="68"/>
+    <w:lsdException w:name="Medium Grid 3 Accent 6" w:uiPriority="69"/>
+    <w:lsdException w:name="Dark List Accent 6" w:uiPriority="70"/>
+    <w:lsdException w:name="Colorful Shading Accent 6" w:uiPriority="71"/>
+    <w:lsdException w:name="Colorful List Accent 6" w:uiPriority="72"/>
+    <w:lsdException w:name="Colorful Grid Accent 6" w:uiPriority="73"/>
+    <w:lsdException w:name="Subtle Emphasis" w:uiPriority="19" w:qFormat="1"/>
+    <w:lsdException w:name="Intense Emphasis" w:uiPriority="21" w:qFormat="1"/>
+    <w:lsdException w:name="Subtle Reference" w:uiPriority="31" w:qFormat="1"/>
+    <w:lsdException w:name="Intense Reference" w:uiPriority="32" w:qFormat="1"/>
+    <w:lsdException w:name="Book Title" w:uiPriority="33" w:qFormat="1"/>
+    <w:lsdException w:name="Bibliography" w:semiHidden="1" w:uiPriority="37" w:unhideWhenUsed="1"/>
+    <w:lsdException w:name="TOC Heading" w:semiHidden="1" w:uiPriority="39" w:unhideWhenUsed="1" w:qFormat="1"/>
+    <w:lsdException w:name="Grid Table Light" w:semiHidden="1" w:unhideWhenUsed="1"/>
+    <w:lsdException w:name="Grid Table 1 Light" w:semiHidden="1" w:unhideWhenUsed="1"/>
+    <w:lsdException w:name="Grid Table 2" w:semiHidden="1" w:unhideWhenUsed="1"/>
+    <w:lsdException w:name="Grid Table 3" w:semiHidden="1" w:unhideWhenUsed="1"/>
+    <w:lsdException w:name="Grid Table 4" w:uiPriority="49"/>
+    <w:lsdException w:name="Grid Table 5 Dark" w:uiPriority="50"/>
+    <w:lsdException w:name="Grid Table 6 Colorful" w:uiPriority="51"/>
+    <w:lsdException w:name="Grid Table 7 Colorful" w:uiPriority="52"/>
+    <w:lsdException w:name="Grid Table 1 Light Accent 1" w:uiPriority="46"/>
+    <w:lsdException w:name="Grid Table 2 Accent 1" w:uiPriority="47"/>
+    <w:lsdException w:name="Grid Table 3 Accent 1" w:uiPriority="48"/>
+    <w:lsdException w:name="Grid Table 4 Accent 1" w:uiPriority="49"/>
+    <w:lsdException w:name="Grid Table 5 Dark Accent 1" w:uiPriority="50"/>
+    <w:lsdException w:name="Grid Table 6 Colorful Accent 1" w:uiPriority="51"/>
+    <w:lsdException w:name="Grid Table 7 Colorful Accent 1" w:uiPriority="52"/>
+    <w:lsdException w:name="Grid Table 1 Light Accent 2" w:uiPriority="46"/>
+    <w:lsdException w:name="Grid Table 2 Accent 2" w:uiPriority="47"/>
+    <w:lsdException w:name="Grid Table 3 Accent 2" w:uiPriority="48"/>
+    <w:lsdException w:name="Grid Table 4 Accent 2" w:uiPriority="49"/>
+    <w:lsdException w:name="Grid Table 5 Dark Accent 2" w:uiPriority="50"/>
+    <w:lsdException w:name="Grid Table 6 Colorful Accent 2" w:uiPriority="51"/>
+    <w:lsdException w:name="Grid Table 7 Colorful Accent 2" w:uiPriority="52"/>
+    <w:lsdException w:name="Grid Table 1 Light Accent 3" w:uiPriority="46"/>
+    <w:lsdException w:name="Grid Table 2 Accent 3" w:uiPriority="47"/>
+    <w:lsdException w:name="Grid Table 3 Accent 3" w:uiPriority="48"/>
+    <w:lsdException w:name="Grid Table 4 Accent 3" w:uiPriority="49"/>
+    <w:lsdException w:name="Grid Table 5 Dark Accent 3" w:uiPriority="50"/>
+    <w:lsdException w:name="Grid Table 6 Colorful Accent 3" w:uiPriority="51"/>
+    <w:lsdException w:name="Grid Table 7 Colorful Accent 3" w:uiPriority="52"/>
+    <w:lsdException w:name="Grid Table 1 Light Accent 4" w:uiPriority="46"/>
+    <w:lsdException w:name="Grid Table 2 Accent 4" w:uiPriority="47"/>
+    <w:lsdException w:name="Grid Table 3 Accent 4" w:uiPriority="48"/>
+    <w:lsdException w:name="Grid Table 4 Accent 4" w:uiPriority="49"/>
+    <w:lsdException w:name="Grid Table 5 Dark Accent 4" w:uiPriority="50"/>
+    <w:lsdException w:name="Grid Table 6 Colorful Accent 4" w:uiPriority="51"/>
+    <w:lsdException w:name="Grid Table 7 Colorful Accent 4" w:uiPriority="52"/>
+    <w:lsdException w:name="Grid Table 1 Light Accent 5" w:uiPriority="46"/>
+    <w:lsdException w:name="Grid Table 2 Accent 5" w:uiPriority="47"/>
+    <w:lsdException w:name="Grid Table 3 Accent 5" w:uiPriority="48"/>
+    <w:lsdException w:name="Grid Table 4 Accent 5" w:uiPriority="49"/>
+    <w:lsdException w:name="Grid Table 5 Dark Accent 5" w:uiPriority="50"/>
+    <w:lsdException w:name="Grid Table 6 Colorful Accent 5" w:uiPriority="51"/>
+    <w:lsdException w:name="Grid Table 7 Colorful Accent 5" w:uiPriority="52"/>
+    <w:lsdException w:name="Grid Table 1 Light Accent 6" w:uiPriority="46"/>
+    <w:lsdException w:name="Grid Table 2 Accent 6" w:uiPriority="47"/>
+    <w:lsdException w:name="Grid Table 3 Accent 6" w:uiPriority="48"/>
+    <w:lsdException w:name="Grid Table 4 Accent 6" w:uiPriority="49"/>
+    <w:lsdException w:name="Grid Table 5 Dark Accent 6" w:uiPriority="50"/>
+    <w:lsdException w:name="Grid Table 6 Colorful Accent 6" w:uiPriority="51"/>
+    <w:lsdException w:name="Grid Table 7 Colorful Accent 6" w:uiPriority="52"/>
+    <w:lsdException w:name="List Table 1 Light" w:uiPriority="46"/>
+    <w:lsdException w:name="List Table 2" w:uiPriority="47"/>
+    <w:lsdException w:name="List Table 3" w:uiPriority="48"/>
+    <w:lsdException w:name="List Table 4" w:uiPriority="49"/>
+    <w:lsdException w:name="List Table 5 Dark" w:uiPriority="50"/>
+    <w:lsdException w:name="List Table 6 Colorful" w:uiPriority="51"/>
+    <w:lsdException w:name="List Table 7 Colorful" w:uiPriority="52"/>
+    <w:lsdException w:name="List Table 1 Light Accent 1" w:uiPriority="46"/>
+    <w:lsdException w:name="List Table 2 Accent 1" w:uiPriority="47"/>
+    <w:lsdException w:name="List Table 3 Accent 1" w:uiPriority="48"/>
+    <w:lsdException w:name="List Table 4 Accent 1" w:uiPriority="49"/>
+    <w:lsdException w:name="List Table 5 Dark Accent 1" w:uiPriority="50"/>
+    <w:lsdException w:name="List Table 6 Colorful Accent 1" w:uiPriority="51"/>
+    <w:lsdException w:name="List Table 7 Colorful Accent 1" w:uiPriority="52"/>
+    <w:lsdException w:name="List Table 1 Light Accent 2" w:uiPriority="46"/>
+    <w:lsdException w:name="List Table 2 Accent 2" w:uiPriority="47"/>
+    <w:lsdException w:name="List Table 3 Accent 2" w:uiPriority="48"/>
+    <w:lsdException w:name="List Table 4 Accent 2" w:uiPriority="49"/>
+    <w:lsdException w:name="List Table 5 Dark Accent 2" w:uiPriority="50"/>
+    <w:lsdException w:name="List Table 6 Colorful Accent 2" w:uiPriority="51"/>
+    <w:lsdException w:name="List Table 7 Colorful Accent 2" w:uiPriority="52"/>
+    <w:lsdException w:name="List Table 1 Light Accent 3" w:uiPriority="46"/>
+    <w:lsdException w:name="List Table 2 Accent 3" w:uiPriority="47"/>
+    <w:lsdException w:name="List Table 3 Accent 3" w:uiPriority="48"/>
+    <w:lsdException w:name="List Table 4 Accent 3" w:uiPriority="49"/>
+    <w:lsdException w:name="List Table 5 Dark Accent 3" w:uiPriority="50"/>
+    <w:lsdException w:name="List Table 6 Colorful Accent 3" w:uiPriority="51"/>
+    <w:lsdException w:name="List Table 7 Colorful Accent 3" w:uiPriority="52"/>
+    <w:lsdException w:name="List Table 1 Light Accent 4" w:uiPriority="46"/>
+    <w:lsdException w:name="List Table 2 Accent 4" w:uiPriority="47"/>
+    <w:lsdException w:name="List Table 3 Accent 4" w:uiPriority="48"/>
+    <w:lsdException w:name="List Table 4 Accent 4" w:uiPriority="49"/>
+    <w:lsdException w:name="List Table 5 Dark Accent 4" w:uiPriority="50"/>
+    <w:lsdException w:name="List Table 6 Colorful Accent 4" w:uiPriority="51"/>
+    <w:lsdException w:name="List Table 7 Colorful Accent 4" w:uiPriority="52"/>
+    <w:lsdException w:name="List Table 1 Light Accent 5" w:uiPriority="46"/>
+    <w:lsdException w:name="List Table 2 Accent 5" w:uiPriority="47"/>
+    <w:lsdException w:name="List Table 3 Accent 5" w:uiPriority="48"/>
+    <w:lsdException w:name="List Table 4 Accent 5" w:uiPriority="49"/>
+    <w:lsdException w:name="List Table 5 Dark Accent 5" w:uiPriority="50"/>
+    <w:lsdException w:name="List Table 6 Colorful Accent 5" w:uiPriority="51"/>
+    <w:lsdException w:name="List Table 7 Colorful Accent 5" w:uiPriority="52"/>
+    <w:lsdException w:name="List Table 1 Light Accent 6" w:uiPriority="46"/>
+    <w:lsdException w:name="List Table 2 Accent 6" w:uiPriority="47"/>
+    <w:lsdException w:name="List Table 3 Accent 6" w:uiPriority="48"/>
+    <w:lsdException w:name="List Table 4 Accent 6" w:uiPriority="49"/>
+    <w:lsdException w:name="List Table 5 Dark Accent 6" w:uiPriority="50"/>
+    <w:lsdException w:name="List Table 6 Colorful Accent 6" w:uiPriority="51"/>
+    <w:lsdException w:name="List Table 7 Colorful Accent 6" w:uiPriority="52"/>
+    <w:lsdException w:name="Mention" w:semiHidden="1" w:unhideWhenUsed="1"/>
+    <w:lsdException w:name="Smart Hyperlink" w:semiHidden="1" w:unhideWhenUsed="1"/>
+    <w:lsdException w:name="Hashtag" w:semiHidden="1" w:unhideWhenUsed="1"/>
+    <w:lsdException w:name="Unresolved Mention" w:semiHidden="1" w:unhideWhenUsed="1"/>
   </w:latentStyles>
   <w:style w:type="paragraph" w:default="1" w:styleId="Normal">
     <w:name w:val="Normal"/>
@@ -2669,8 +2816,8 @@
   </w:style>
   <w:style w:type="paragraph" w:styleId="Heading1">
     <w:name w:val="heading 1"/>
-    <w:basedOn w:val="normal0"/>
-    <w:next w:val="normal0"/>
+    <w:basedOn w:val="Normal1"/>
+    <w:next w:val="Normal1"/>
     <w:pPr>
       <w:keepNext/>
       <w:keepLines/>
@@ -2685,8 +2832,8 @@
   </w:style>
   <w:style w:type="paragraph" w:styleId="Heading2">
     <w:name w:val="heading 2"/>
-    <w:basedOn w:val="normal0"/>
-    <w:next w:val="normal0"/>
+    <w:basedOn w:val="Normal1"/>
+    <w:next w:val="Normal1"/>
     <w:pPr>
       <w:keepNext/>
       <w:keepLines/>
@@ -2701,8 +2848,8 @@
   </w:style>
   <w:style w:type="paragraph" w:styleId="Heading3">
     <w:name w:val="heading 3"/>
-    <w:basedOn w:val="normal0"/>
-    <w:next w:val="normal0"/>
+    <w:basedOn w:val="Normal1"/>
+    <w:next w:val="Normal1"/>
     <w:pPr>
       <w:keepNext/>
       <w:keepLines/>
@@ -2718,8 +2865,8 @@
   </w:style>
   <w:style w:type="paragraph" w:styleId="Heading4">
     <w:name w:val="heading 4"/>
-    <w:basedOn w:val="normal0"/>
-    <w:next w:val="normal0"/>
+    <w:basedOn w:val="Normal1"/>
+    <w:next w:val="Normal1"/>
     <w:pPr>
       <w:keepNext/>
       <w:keepLines/>
@@ -2735,8 +2882,8 @@
   </w:style>
   <w:style w:type="paragraph" w:styleId="Heading5">
     <w:name w:val="heading 5"/>
-    <w:basedOn w:val="normal0"/>
-    <w:next w:val="normal0"/>
+    <w:basedOn w:val="Normal1"/>
+    <w:next w:val="Normal1"/>
     <w:pPr>
       <w:keepNext/>
       <w:keepLines/>
@@ -2750,8 +2897,8 @@
   </w:style>
   <w:style w:type="paragraph" w:styleId="Heading6">
     <w:name w:val="heading 6"/>
-    <w:basedOn w:val="normal0"/>
-    <w:next w:val="normal0"/>
+    <w:basedOn w:val="Normal1"/>
+    <w:next w:val="Normal1"/>
     <w:pPr>
       <w:keepNext/>
       <w:keepLines/>
@@ -2791,13 +2938,13 @@
     <w:semiHidden/>
     <w:unhideWhenUsed/>
   </w:style>
-  <w:style w:type="paragraph" w:customStyle="1" w:styleId="normal0">
-    <w:name w:val="normal"/>
+  <w:style w:type="paragraph" w:customStyle="1" w:styleId="Normal1">
+    <w:name w:val="Normal1"/>
   </w:style>
   <w:style w:type="paragraph" w:styleId="Title">
     <w:name w:val="Title"/>
-    <w:basedOn w:val="normal0"/>
-    <w:next w:val="normal0"/>
+    <w:basedOn w:val="Normal1"/>
+    <w:next w:val="Normal1"/>
     <w:pPr>
       <w:keepNext/>
       <w:keepLines/>
@@ -2811,367 +2958,8 @@
   </w:style>
   <w:style w:type="paragraph" w:styleId="Subtitle">
     <w:name w:val="Subtitle"/>
-    <w:basedOn w:val="normal0"/>
-    <w:next w:val="normal0"/>
-    <w:pPr>
-      <w:keepNext/>
-      <w:keepLines/>
-      <w:spacing w:after="320"/>
-      <w:contextualSpacing/>
-    </w:pPr>
-    <w:rPr>
-      <w:color w:val="666666"/>
-      <w:sz w:val="30"/>
-      <w:szCs w:val="30"/>
-    </w:rPr>
-  </w:style>
-  <w:style w:type="paragraph" w:styleId="BalloonText">
-    <w:name w:val="Balloon Text"/>
-    <w:basedOn w:val="Normal"/>
-    <w:link w:val="BalloonTextChar"/>
-    <w:uiPriority w:val="99"/>
-    <w:semiHidden/>
-    <w:unhideWhenUsed/>
-    <w:rsid w:val="00121FF8"/>
-    <w:pPr>
-      <w:spacing w:line="240" w:lineRule="auto"/>
-    </w:pPr>
-    <w:rPr>
-      <w:rFonts w:ascii="Lucida Grande" w:hAnsi="Lucida Grande" w:cs="Lucida Grande"/>
-      <w:sz w:val="18"/>
-      <w:szCs w:val="18"/>
-    </w:rPr>
-  </w:style>
-  <w:style w:type="character" w:customStyle="1" w:styleId="BalloonTextChar">
-    <w:name w:val="Balloon Text Char"/>
-    <w:basedOn w:val="DefaultParagraphFont"/>
-    <w:link w:val="BalloonText"/>
-    <w:uiPriority w:val="99"/>
-    <w:semiHidden/>
-    <w:rsid w:val="00121FF8"/>
-    <w:rPr>
-      <w:rFonts w:ascii="Lucida Grande" w:hAnsi="Lucida Grande" w:cs="Lucida Grande"/>
-      <w:sz w:val="18"/>
-      <w:szCs w:val="18"/>
-    </w:rPr>
-  </w:style>
-</w:styles>
-</file>
-
-<file path=word/stylesWithEffects.xml><?xml version="1.0" encoding="utf-8"?>
-<w:styles xmlns:wpc="http://schemas.microsoft.com/office/word/2010/wordprocessingCanvas" xmlns:mo="http://schemas.microsoft.com/office/mac/office/2008/main" xmlns:mc="http://schemas.openxmlformats.org/markup-compatibility/2006" xmlns:mv="urn:schemas-microsoft-com:mac:vml" xmlns:o="urn:schemas-microsoft-com:office:office" xmlns:r="http://schemas.openxmlformats.org/officeDocument/2006/relationships" xmlns:m="http://schemas.openxmlformats.org/officeDocument/2006/math" xmlns:v="urn:schemas-microsoft-com:vml" xmlns:wp14="http://schemas.microsoft.com/office/word/2010/wordprocessingDrawing" xmlns:wp="http://schemas.openxmlformats.org/drawingml/2006/wordprocessingDrawing" xmlns:w10="urn:schemas-microsoft-com:office:word" xmlns:w="http://schemas.openxmlformats.org/wordprocessingml/2006/main" xmlns:w14="http://schemas.microsoft.com/office/word/2010/wordml" xmlns:wpg="http://schemas.microsoft.com/office/word/2010/wordprocessingGroup" xmlns:wpi="http://schemas.microsoft.com/office/word/2010/wordprocessingInk" xmlns:wne="http://schemas.microsoft.com/office/word/2006/wordml" xmlns:wps="http://schemas.microsoft.com/office/word/2010/wordprocessingShape" mc:Ignorable="w14 wp14">
-  <w:docDefaults>
-    <w:rPrDefault>
-      <w:rPr>
-        <w:rFonts w:ascii="Arial" w:eastAsia="Arial" w:hAnsi="Arial" w:cs="Arial"/>
-        <w:color w:val="000000"/>
-        <w:sz w:val="22"/>
-        <w:szCs w:val="22"/>
-        <w:lang w:val="en-US" w:eastAsia="en-US" w:bidi="ar-SA"/>
-      </w:rPr>
-    </w:rPrDefault>
-    <w:pPrDefault>
-      <w:pPr>
-        <w:pBdr>
-          <w:top w:val="nil"/>
-          <w:left w:val="nil"/>
-          <w:bottom w:val="nil"/>
-          <w:right w:val="nil"/>
-          <w:between w:val="nil"/>
-        </w:pBdr>
-        <w:spacing w:line="276" w:lineRule="auto"/>
-      </w:pPr>
-    </w:pPrDefault>
-  </w:docDefaults>
-  <w:latentStyles w:defLockedState="0" w:defUIPriority="99" w:defSemiHidden="1" w:defUnhideWhenUsed="1" w:defQFormat="0" w:count="276">
-    <w:lsdException w:name="Normal" w:semiHidden="0" w:uiPriority="0" w:unhideWhenUsed="0" w:qFormat="1"/>
-    <w:lsdException w:name="heading 1" w:semiHidden="0" w:uiPriority="9" w:unhideWhenUsed="0" w:qFormat="1"/>
-    <w:lsdException w:name="heading 2" w:uiPriority="9" w:qFormat="1"/>
-    <w:lsdException w:name="heading 3" w:uiPriority="9" w:qFormat="1"/>
-    <w:lsdException w:name="heading 4" w:uiPriority="9" w:qFormat="1"/>
-    <w:lsdException w:name="heading 5" w:uiPriority="9" w:qFormat="1"/>
-    <w:lsdException w:name="heading 6" w:uiPriority="9" w:qFormat="1"/>
-    <w:lsdException w:name="heading 7" w:uiPriority="9" w:qFormat="1"/>
-    <w:lsdException w:name="heading 8" w:uiPriority="9" w:qFormat="1"/>
-    <w:lsdException w:name="heading 9" w:uiPriority="9" w:qFormat="1"/>
-    <w:lsdException w:name="toc 1" w:uiPriority="39"/>
-    <w:lsdException w:name="toc 2" w:uiPriority="39"/>
-    <w:lsdException w:name="toc 3" w:uiPriority="39"/>
-    <w:lsdException w:name="toc 4" w:uiPriority="39"/>
-    <w:lsdException w:name="toc 5" w:uiPriority="39"/>
-    <w:lsdException w:name="toc 6" w:uiPriority="39"/>
-    <w:lsdException w:name="toc 7" w:uiPriority="39"/>
-    <w:lsdException w:name="toc 8" w:uiPriority="39"/>
-    <w:lsdException w:name="toc 9" w:uiPriority="39"/>
-    <w:lsdException w:name="caption" w:uiPriority="35" w:qFormat="1"/>
-    <w:lsdException w:name="Title" w:semiHidden="0" w:uiPriority="10" w:unhideWhenUsed="0" w:qFormat="1"/>
-    <w:lsdException w:name="Default Paragraph Font" w:uiPriority="1"/>
-    <w:lsdException w:name="Subtitle" w:semiHidden="0" w:uiPriority="11" w:unhideWhenUsed="0" w:qFormat="1"/>
-    <w:lsdException w:name="Strong" w:semiHidden="0" w:uiPriority="22" w:unhideWhenUsed="0" w:qFormat="1"/>
-    <w:lsdException w:name="Emphasis" w:semiHidden="0" w:uiPriority="20" w:unhideWhenUsed="0" w:qFormat="1"/>
-    <w:lsdException w:name="Table Grid" w:semiHidden="0" w:uiPriority="59" w:unhideWhenUsed="0"/>
-    <w:lsdException w:name="Placeholder Text" w:unhideWhenUsed="0"/>
-    <w:lsdException w:name="No Spacing" w:semiHidden="0" w:uiPriority="1" w:unhideWhenUsed="0" w:qFormat="1"/>
-    <w:lsdException w:name="Light Shading" w:semiHidden="0" w:uiPriority="60" w:unhideWhenUsed="0"/>
-    <w:lsdException w:name="Light List" w:semiHidden="0" w:uiPriority="61" w:unhideWhenUsed="0"/>
-    <w:lsdException w:name="Light Grid" w:semiHidden="0" w:uiPriority="62" w:unhideWhenUsed="0"/>
-    <w:lsdException w:name="Medium Shading 1" w:semiHidden="0" w:uiPriority="63" w:unhideWhenUsed="0"/>
-    <w:lsdException w:name="Medium Shading 2" w:semiHidden="0" w:uiPriority="64" w:unhideWhenUsed="0"/>
-    <w:lsdException w:name="Medium List 1" w:semiHidden="0" w:uiPriority="65" w:unhideWhenUsed="0"/>
-    <w:lsdException w:name="Medium List 2" w:semiHidden="0" w:uiPriority="66" w:unhideWhenUsed="0"/>
-    <w:lsdException w:name="Medium Grid 1" w:semiHidden="0" w:uiPriority="67" w:unhideWhenUsed="0"/>
-    <w:lsdException w:name="Medium Grid 2" w:semiHidden="0" w:uiPriority="68" w:unhideWhenUsed="0"/>
-    <w:lsdException w:name="Medium Grid 3" w:semiHidden="0" w:uiPriority="69" w:unhideWhenUsed="0"/>
-    <w:lsdException w:name="Dark List" w:semiHidden="0" w:uiPriority="70" w:unhideWhenUsed="0"/>
-    <w:lsdException w:name="Colorful Shading" w:semiHidden="0" w:uiPriority="71" w:unhideWhenUsed="0"/>
-    <w:lsdException w:name="Colorful List" w:semiHidden="0" w:uiPriority="72" w:unhideWhenUsed="0"/>
-    <w:lsdException w:name="Colorful Grid" w:semiHidden="0" w:uiPriority="73" w:unhideWhenUsed="0"/>
-    <w:lsdException w:name="Light Shading Accent 1" w:semiHidden="0" w:uiPriority="60" w:unhideWhenUsed="0"/>
-    <w:lsdException w:name="Light List Accent 1" w:semiHidden="0" w:uiPriority="61" w:unhideWhenUsed="0"/>
-    <w:lsdException w:name="Light Grid Accent 1" w:semiHidden="0" w:uiPriority="62" w:unhideWhenUsed="0"/>
-    <w:lsdException w:name="Medium Shading 1 Accent 1" w:semiHidden="0" w:uiPriority="63" w:unhideWhenUsed="0"/>
-    <w:lsdException w:name="Medium Shading 2 Accent 1" w:semiHidden="0" w:uiPriority="64" w:unhideWhenUsed="0"/>
-    <w:lsdException w:name="Medium List 1 Accent 1" w:semiHidden="0" w:uiPriority="65" w:unhideWhenUsed="0"/>
-    <w:lsdException w:name="Revision" w:unhideWhenUsed="0"/>
-    <w:lsdException w:name="List Paragraph" w:semiHidden="0" w:uiPriority="34" w:unhideWhenUsed="0" w:qFormat="1"/>
-    <w:lsdException w:name="Quote" w:semiHidden="0" w:uiPriority="29" w:unhideWhenUsed="0" w:qFormat="1"/>
-    <w:lsdException w:name="Intense Quote" w:semiHidden="0" w:uiPriority="30" w:unhideWhenUsed="0" w:qFormat="1"/>
-    <w:lsdException w:name="Medium List 2 Accent 1" w:semiHidden="0" w:uiPriority="66" w:unhideWhenUsed="0"/>
-    <w:lsdException w:name="Medium Grid 1 Accent 1" w:semiHidden="0" w:uiPriority="67" w:unhideWhenUsed="0"/>
-    <w:lsdException w:name="Medium Grid 2 Accent 1" w:semiHidden="0" w:uiPriority="68" w:unhideWhenUsed="0"/>
-    <w:lsdException w:name="Medium Grid 3 Accent 1" w:semiHidden="0" w:uiPriority="69" w:unhideWhenUsed="0"/>
-    <w:lsdException w:name="Dark List Accent 1" w:semiHidden="0" w:uiPriority="70" w:unhideWhenUsed="0"/>
-    <w:lsdException w:name="Colorful Shading Accent 1" w:semiHidden="0" w:uiPriority="71" w:unhideWhenUsed="0"/>
-    <w:lsdException w:name="Colorful List Accent 1" w:semiHidden="0" w:uiPriority="72" w:unhideWhenUsed="0"/>
-    <w:lsdException w:name="Colorful Grid Accent 1" w:semiHidden="0" w:uiPriority="73" w:unhideWhenUsed="0"/>
-    <w:lsdException w:name="Light Shading Accent 2" w:semiHidden="0" w:uiPriority="60" w:unhideWhenUsed="0"/>
-    <w:lsdException w:name="Light List Accent 2" w:semiHidden="0" w:uiPriority="61" w:unhideWhenUsed="0"/>
-    <w:lsdException w:name="Light Grid Accent 2" w:semiHidden="0" w:uiPriority="62" w:unhideWhenUsed="0"/>
-    <w:lsdException w:name="Medium Shading 1 Accent 2" w:semiHidden="0" w:uiPriority="63" w:unhideWhenUsed="0"/>
-    <w:lsdException w:name="Medium Shading 2 Accent 2" w:semiHidden="0" w:uiPriority="64" w:unhideWhenUsed="0"/>
-    <w:lsdException w:name="Medium List 1 Accent 2" w:semiHidden="0" w:uiPriority="65" w:unhideWhenUsed="0"/>
-    <w:lsdException w:name="Medium List 2 Accent 2" w:semiHidden="0" w:uiPriority="66" w:unhideWhenUsed="0"/>
-    <w:lsdException w:name="Medium Grid 1 Accent 2" w:semiHidden="0" w:uiPriority="67" w:unhideWhenUsed="0"/>
-    <w:lsdException w:name="Medium Grid 2 Accent 2" w:semiHidden="0" w:uiPriority="68" w:unhideWhenUsed="0"/>
-    <w:lsdException w:name="Medium Grid 3 Accent 2" w:semiHidden="0" w:uiPriority="69" w:unhideWhenUsed="0"/>
-    <w:lsdException w:name="Dark List Accent 2" w:semiHidden="0" w:uiPriority="70" w:unhideWhenUsed="0"/>
-    <w:lsdException w:name="Colorful Shading Accent 2" w:semiHidden="0" w:uiPriority="71" w:unhideWhenUsed="0"/>
-    <w:lsdException w:name="Colorful List Accent 2" w:semiHidden="0" w:uiPriority="72" w:unhideWhenUsed="0"/>
-    <w:lsdException w:name="Colorful Grid Accent 2" w:semiHidden="0" w:uiPriority="73" w:unhideWhenUsed="0"/>
-    <w:lsdException w:name="Light Shading Accent 3" w:semiHidden="0" w:uiPriority="60" w:unhideWhenUsed="0"/>
-    <w:lsdException w:name="Light List Accent 3" w:semiHidden="0" w:uiPriority="61" w:unhideWhenUsed="0"/>
-    <w:lsdException w:name="Light Grid Accent 3" w:semiHidden="0" w:uiPriority="62" w:unhideWhenUsed="0"/>
-    <w:lsdException w:name="Medium Shading 1 Accent 3" w:semiHidden="0" w:uiPriority="63" w:unhideWhenUsed="0"/>
-    <w:lsdException w:name="Medium Shading 2 Accent 3" w:semiHidden="0" w:uiPriority="64" w:unhideWhenUsed="0"/>
-    <w:lsdException w:name="Medium List 1 Accent 3" w:semiHidden="0" w:uiPriority="65" w:unhideWhenUsed="0"/>
-    <w:lsdException w:name="Medium List 2 Accent 3" w:semiHidden="0" w:uiPriority="66" w:unhideWhenUsed="0"/>
-    <w:lsdException w:name="Medium Grid 1 Accent 3" w:semiHidden="0" w:uiPriority="67" w:unhideWhenUsed="0"/>
-    <w:lsdException w:name="Medium Grid 2 Accent 3" w:semiHidden="0" w:uiPriority="68" w:unhideWhenUsed="0"/>
-    <w:lsdException w:name="Medium Grid 3 Accent 3" w:semiHidden="0" w:uiPriority="69" w:unhideWhenUsed="0"/>
-    <w:lsdException w:name="Dark List Accent 3" w:semiHidden="0" w:uiPriority="70" w:unhideWhenUsed="0"/>
-    <w:lsdException w:name="Colorful Shading Accent 3" w:semiHidden="0" w:uiPriority="71" w:unhideWhenUsed="0"/>
-    <w:lsdException w:name="Colorful List Accent 3" w:semiHidden="0" w:uiPriority="72" w:unhideWhenUsed="0"/>
-    <w:lsdException w:name="Colorful Grid Accent 3" w:semiHidden="0" w:uiPriority="73" w:unhideWhenUsed="0"/>
-    <w:lsdException w:name="Light Shading Accent 4" w:semiHidden="0" w:uiPriority="60" w:unhideWhenUsed="0"/>
-    <w:lsdException w:name="Light List Accent 4" w:semiHidden="0" w:uiPriority="61" w:unhideWhenUsed="0"/>
-    <w:lsdException w:name="Light Grid Accent 4" w:semiHidden="0" w:uiPriority="62" w:unhideWhenUsed="0"/>
-    <w:lsdException w:name="Medium Shading 1 Accent 4" w:semiHidden="0" w:uiPriority="63" w:unhideWhenUsed="0"/>
-    <w:lsdException w:name="Medium Shading 2 Accent 4" w:semiHidden="0" w:uiPriority="64" w:unhideWhenUsed="0"/>
-    <w:lsdException w:name="Medium List 1 Accent 4" w:semiHidden="0" w:uiPriority="65" w:unhideWhenUsed="0"/>
-    <w:lsdException w:name="Medium List 2 Accent 4" w:semiHidden="0" w:uiPriority="66" w:unhideWhenUsed="0"/>
-    <w:lsdException w:name="Medium Grid 1 Accent 4" w:semiHidden="0" w:uiPriority="67" w:unhideWhenUsed="0"/>
-    <w:lsdException w:name="Medium Grid 2 Accent 4" w:semiHidden="0" w:uiPriority="68" w:unhideWhenUsed="0"/>
-    <w:lsdException w:name="Medium Grid 3 Accent 4" w:semiHidden="0" w:uiPriority="69" w:unhideWhenUsed="0"/>
-    <w:lsdException w:name="Dark List Accent 4" w:semiHidden="0" w:uiPriority="70" w:unhideWhenUsed="0"/>
-    <w:lsdException w:name="Colorful Shading Accent 4" w:semiHidden="0" w:uiPriority="71" w:unhideWhenUsed="0"/>
-    <w:lsdException w:name="Colorful List Accent 4" w:semiHidden="0" w:uiPriority="72" w:unhideWhenUsed="0"/>
-    <w:lsdException w:name="Colorful Grid Accent 4" w:semiHidden="0" w:uiPriority="73" w:unhideWhenUsed="0"/>
-    <w:lsdException w:name="Light Shading Accent 5" w:semiHidden="0" w:uiPriority="60" w:unhideWhenUsed="0"/>
-    <w:lsdException w:name="Light List Accent 5" w:semiHidden="0" w:uiPriority="61" w:unhideWhenUsed="0"/>
-    <w:lsdException w:name="Light Grid Accent 5" w:semiHidden="0" w:uiPriority="62" w:unhideWhenUsed="0"/>
-    <w:lsdException w:name="Medium Shading 1 Accent 5" w:semiHidden="0" w:uiPriority="63" w:unhideWhenUsed="0"/>
-    <w:lsdException w:name="Medium Shading 2 Accent 5" w:semiHidden="0" w:uiPriority="64" w:unhideWhenUsed="0"/>
-    <w:lsdException w:name="Medium List 1 Accent 5" w:semiHidden="0" w:uiPriority="65" w:unhideWhenUsed="0"/>
-    <w:lsdException w:name="Medium List 2 Accent 5" w:semiHidden="0" w:uiPriority="66" w:unhideWhenUsed="0"/>
-    <w:lsdException w:name="Medium Grid 1 Accent 5" w:semiHidden="0" w:uiPriority="67" w:unhideWhenUsed="0"/>
-    <w:lsdException w:name="Medium Grid 2 Accent 5" w:semiHidden="0" w:uiPriority="68" w:unhideWhenUsed="0"/>
-    <w:lsdException w:name="Medium Grid 3 Accent 5" w:semiHidden="0" w:uiPriority="69" w:unhideWhenUsed="0"/>
-    <w:lsdException w:name="Dark List Accent 5" w:semiHidden="0" w:uiPriority="70" w:unhideWhenUsed="0"/>
-    <w:lsdException w:name="Colorful Shading Accent 5" w:semiHidden="0" w:uiPriority="71" w:unhideWhenUsed="0"/>
-    <w:lsdException w:name="Colorful List Accent 5" w:semiHidden="0" w:uiPriority="72" w:unhideWhenUsed="0"/>
-    <w:lsdException w:name="Colorful Grid Accent 5" w:semiHidden="0" w:uiPriority="73" w:unhideWhenUsed="0"/>
-    <w:lsdException w:name="Light Shading Accent 6" w:semiHidden="0" w:uiPriority="60" w:unhideWhenUsed="0"/>
-    <w:lsdException w:name="Light List Accent 6" w:semiHidden="0" w:uiPriority="61" w:unhideWhenUsed="0"/>
-    <w:lsdException w:name="Light Grid Accent 6" w:semiHidden="0" w:uiPriority="62" w:unhideWhenUsed="0"/>
-    <w:lsdException w:name="Medium Shading 1 Accent 6" w:semiHidden="0" w:uiPriority="63" w:unhideWhenUsed="0"/>
-    <w:lsdException w:name="Medium Shading 2 Accent 6" w:semiHidden="0" w:uiPriority="64" w:unhideWhenUsed="0"/>
-    <w:lsdException w:name="Medium List 1 Accent 6" w:semiHidden="0" w:uiPriority="65" w:unhideWhenUsed="0"/>
-    <w:lsdException w:name="Medium List 2 Accent 6" w:semiHidden="0" w:uiPriority="66" w:unhideWhenUsed="0"/>
-    <w:lsdException w:name="Medium Grid 1 Accent 6" w:semiHidden="0" w:uiPriority="67" w:unhideWhenUsed="0"/>
-    <w:lsdException w:name="Medium Grid 2 Accent 6" w:semiHidden="0" w:uiPriority="68" w:unhideWhenUsed="0"/>
-    <w:lsdException w:name="Medium Grid 3 Accent 6" w:semiHidden="0" w:uiPriority="69" w:unhideWhenUsed="0"/>
-    <w:lsdException w:name="Dark List Accent 6" w:semiHidden="0" w:uiPriority="70" w:unhideWhenUsed="0"/>
-    <w:lsdException w:name="Colorful Shading Accent 6" w:semiHidden="0" w:uiPriority="71" w:unhideWhenUsed="0"/>
-    <w:lsdException w:name="Colorful List Accent 6" w:semiHidden="0" w:uiPriority="72" w:unhideWhenUsed="0"/>
-    <w:lsdException w:name="Colorful Grid Accent 6" w:semiHidden="0" w:uiPriority="73" w:unhideWhenUsed="0"/>
-    <w:lsdException w:name="Subtle Emphasis" w:semiHidden="0" w:uiPriority="19" w:unhideWhenUsed="0" w:qFormat="1"/>
-    <w:lsdException w:name="Intense Emphasis" w:semiHidden="0" w:uiPriority="21" w:unhideWhenUsed="0" w:qFormat="1"/>
-    <w:lsdException w:name="Subtle Reference" w:semiHidden="0" w:uiPriority="31" w:unhideWhenUsed="0" w:qFormat="1"/>
-    <w:lsdException w:name="Intense Reference" w:semiHidden="0" w:uiPriority="32" w:unhideWhenUsed="0" w:qFormat="1"/>
-    <w:lsdException w:name="Book Title" w:semiHidden="0" w:uiPriority="33" w:unhideWhenUsed="0" w:qFormat="1"/>
-    <w:lsdException w:name="Bibliography" w:uiPriority="37"/>
-    <w:lsdException w:name="TOC Heading" w:uiPriority="39" w:qFormat="1"/>
-  </w:latentStyles>
-  <w:style w:type="paragraph" w:default="1" w:styleId="Normal">
-    <w:name w:val="Normal"/>
-    <w:qFormat/>
-  </w:style>
-  <w:style w:type="paragraph" w:styleId="Heading1">
-    <w:name w:val="heading 1"/>
-    <w:basedOn w:val="normal0"/>
-    <w:next w:val="normal0"/>
-    <w:pPr>
-      <w:keepNext/>
-      <w:keepLines/>
-      <w:spacing w:before="400" w:after="120"/>
-      <w:contextualSpacing/>
-      <w:outlineLvl w:val="0"/>
-    </w:pPr>
-    <w:rPr>
-      <w:sz w:val="40"/>
-      <w:szCs w:val="40"/>
-    </w:rPr>
-  </w:style>
-  <w:style w:type="paragraph" w:styleId="Heading2">
-    <w:name w:val="heading 2"/>
-    <w:basedOn w:val="normal0"/>
-    <w:next w:val="normal0"/>
-    <w:pPr>
-      <w:keepNext/>
-      <w:keepLines/>
-      <w:spacing w:before="360" w:after="120"/>
-      <w:contextualSpacing/>
-      <w:outlineLvl w:val="1"/>
-    </w:pPr>
-    <w:rPr>
-      <w:sz w:val="32"/>
-      <w:szCs w:val="32"/>
-    </w:rPr>
-  </w:style>
-  <w:style w:type="paragraph" w:styleId="Heading3">
-    <w:name w:val="heading 3"/>
-    <w:basedOn w:val="normal0"/>
-    <w:next w:val="normal0"/>
-    <w:pPr>
-      <w:keepNext/>
-      <w:keepLines/>
-      <w:spacing w:before="320" w:after="80"/>
-      <w:contextualSpacing/>
-      <w:outlineLvl w:val="2"/>
-    </w:pPr>
-    <w:rPr>
-      <w:color w:val="434343"/>
-      <w:sz w:val="28"/>
-      <w:szCs w:val="28"/>
-    </w:rPr>
-  </w:style>
-  <w:style w:type="paragraph" w:styleId="Heading4">
-    <w:name w:val="heading 4"/>
-    <w:basedOn w:val="normal0"/>
-    <w:next w:val="normal0"/>
-    <w:pPr>
-      <w:keepNext/>
-      <w:keepLines/>
-      <w:spacing w:before="280" w:after="80"/>
-      <w:contextualSpacing/>
-      <w:outlineLvl w:val="3"/>
-    </w:pPr>
-    <w:rPr>
-      <w:color w:val="666666"/>
-      <w:sz w:val="24"/>
-      <w:szCs w:val="24"/>
-    </w:rPr>
-  </w:style>
-  <w:style w:type="paragraph" w:styleId="Heading5">
-    <w:name w:val="heading 5"/>
-    <w:basedOn w:val="normal0"/>
-    <w:next w:val="normal0"/>
-    <w:pPr>
-      <w:keepNext/>
-      <w:keepLines/>
-      <w:spacing w:before="240" w:after="80"/>
-      <w:contextualSpacing/>
-      <w:outlineLvl w:val="4"/>
-    </w:pPr>
-    <w:rPr>
-      <w:color w:val="666666"/>
-    </w:rPr>
-  </w:style>
-  <w:style w:type="paragraph" w:styleId="Heading6">
-    <w:name w:val="heading 6"/>
-    <w:basedOn w:val="normal0"/>
-    <w:next w:val="normal0"/>
-    <w:pPr>
-      <w:keepNext/>
-      <w:keepLines/>
-      <w:spacing w:before="240" w:after="80"/>
-      <w:contextualSpacing/>
-      <w:outlineLvl w:val="5"/>
-    </w:pPr>
-    <w:rPr>
-      <w:i/>
-      <w:color w:val="666666"/>
-    </w:rPr>
-  </w:style>
-  <w:style w:type="character" w:default="1" w:styleId="DefaultParagraphFont">
-    <w:name w:val="Default Paragraph Font"/>
-    <w:uiPriority w:val="1"/>
-    <w:semiHidden/>
-    <w:unhideWhenUsed/>
-  </w:style>
-  <w:style w:type="table" w:default="1" w:styleId="TableNormal">
-    <w:name w:val="Normal Table"/>
-    <w:uiPriority w:val="99"/>
-    <w:semiHidden/>
-    <w:unhideWhenUsed/>
-    <w:tblPr>
-      <w:tblInd w:w="0" w:type="dxa"/>
-      <w:tblCellMar>
-        <w:top w:w="0" w:type="dxa"/>
-        <w:left w:w="108" w:type="dxa"/>
-        <w:bottom w:w="0" w:type="dxa"/>
-        <w:right w:w="108" w:type="dxa"/>
-      </w:tblCellMar>
-    </w:tblPr>
-  </w:style>
-  <w:style w:type="numbering" w:default="1" w:styleId="NoList">
-    <w:name w:val="No List"/>
-    <w:uiPriority w:val="99"/>
-    <w:semiHidden/>
-    <w:unhideWhenUsed/>
-  </w:style>
-  <w:style w:type="paragraph" w:customStyle="1" w:styleId="normal0">
-    <w:name w:val="normal"/>
-  </w:style>
-  <w:style w:type="paragraph" w:styleId="Title">
-    <w:name w:val="Title"/>
-    <w:basedOn w:val="normal0"/>
-    <w:next w:val="normal0"/>
-    <w:pPr>
-      <w:keepNext/>
-      <w:keepLines/>
-      <w:spacing w:after="60"/>
-      <w:contextualSpacing/>
-    </w:pPr>
-    <w:rPr>
-      <w:sz w:val="52"/>
-      <w:szCs w:val="52"/>
-    </w:rPr>
-  </w:style>
-  <w:style w:type="paragraph" w:styleId="Subtitle">
-    <w:name w:val="Subtitle"/>
-    <w:basedOn w:val="normal0"/>
-    <w:next w:val="normal0"/>
+    <w:basedOn w:val="Normal1"/>
+    <w:next w:val="Normal1"/>
     <w:pPr>
       <w:keepNext/>
       <w:keepLines/>

</xml_diff>